<commit_message>
I needed to fix where the "," was in the security deposit. It should be correct now
</commit_message>
<xml_diff>
--- a/docassemble/leaseagreementinterview/data/templates/Lease_Agreement_3_1.docx
+++ b/docassemble/leaseagreementinterview/data/templates/Lease_Agreement_3_1.docx
@@ -57,7 +57,6 @@
       <w:r>
         <w:t xml:space="preserve">dated </w:t>
       </w:r>
-      <w:proofErr w:type="gramStart"/>
       <w:r>
         <w:rPr>
           <w:color w:val="000000"/>
@@ -65,25 +64,42 @@
         </w:rPr>
         <w:t xml:space="preserve">{{ </w:t>
       </w:r>
-      <w:proofErr w:type="spellStart"/>
       <w:r>
         <w:rPr>
           <w:color w:val="000000"/>
           <w:highlight w:val="yellow"/>
           <w:shd w:val="clear" w:color="auto" w:fill="FFFF00"/>
         </w:rPr>
-        <w:t>lease</w:t>
-      </w:r>
-      <w:proofErr w:type="gramEnd"/>
+        <w:t>lease_date</w:t>
+      </w:r>
+      <w:r>
+        <w:rPr>
+          <w:color w:val="000000"/>
+          <w:highlight w:val="yellow"/>
+        </w:rPr>
+        <w:t xml:space="preserve"> }}</w:t>
+      </w:r>
+      <w:r>
+        <w:rPr>
+          <w:highlight w:val="yellow"/>
+        </w:rPr>
+        <w:t xml:space="preserve"> between </w:t>
+      </w:r>
+      <w:r>
+        <w:rPr>
+          <w:color w:val="000000"/>
+          <w:highlight w:val="yellow"/>
+        </w:rPr>
+        <w:t xml:space="preserve">{{ </w:t>
+      </w:r>
       <w:r>
         <w:rPr>
           <w:color w:val="000000"/>
           <w:highlight w:val="yellow"/>
           <w:shd w:val="clear" w:color="auto" w:fill="FFFF00"/>
         </w:rPr>
-        <w:t>_date</w:t>
-      </w:r>
-      <w:proofErr w:type="spellEnd"/>
+        <w:t>landlord_entity</w:t>
+      </w:r>
       <w:r>
         <w:rPr>
           <w:color w:val="000000"/>
@@ -95,7 +111,20 @@
         <w:rPr>
           <w:highlight w:val="yellow"/>
         </w:rPr>
-        <w:t xml:space="preserve"> between </w:t>
+        <w:t xml:space="preserve"> (“</w:t>
+      </w:r>
+      <w:r>
+        <w:rPr>
+          <w:highlight w:val="yellow"/>
+          <w:u w:val="single"/>
+        </w:rPr>
+        <w:t>Landlord</w:t>
+      </w:r>
+      <w:r>
+        <w:rPr>
+          <w:highlight w:val="yellow"/>
+        </w:rPr>
+        <w:t xml:space="preserve">”), and </w:t>
       </w:r>
       <w:r>
         <w:rPr>
@@ -104,16 +133,14 @@
         </w:rPr>
         <w:t xml:space="preserve">{{ </w:t>
       </w:r>
-      <w:proofErr w:type="spellStart"/>
       <w:r>
         <w:rPr>
           <w:color w:val="000000"/>
           <w:highlight w:val="yellow"/>
           <w:shd w:val="clear" w:color="auto" w:fill="FFFF00"/>
         </w:rPr>
-        <w:t>landlord_entity</w:t>
-      </w:r>
-      <w:proofErr w:type="spellEnd"/>
+        <w:t>tenant_entity</w:t>
+      </w:r>
       <w:r>
         <w:rPr>
           <w:color w:val="000000"/>
@@ -123,22 +150,16 @@
       </w:r>
       <w:r>
         <w:rPr>
+          <w:spacing w:val="-2"/>
           <w:highlight w:val="yellow"/>
         </w:rPr>
-        <w:t xml:space="preserve"> (“</w:t>
+        <w:t xml:space="preserve"> </w:t>
       </w:r>
       <w:r>
         <w:rPr>
           <w:highlight w:val="yellow"/>
-          <w:u w:val="single"/>
-        </w:rPr>
-        <w:t>Landlord</w:t>
-      </w:r>
-      <w:r>
-        <w:rPr>
-          <w:highlight w:val="yellow"/>
-        </w:rPr>
-        <w:t xml:space="preserve">”), and </w:t>
+        </w:rPr>
+        <w:t xml:space="preserve">d/b/a </w:t>
       </w:r>
       <w:r>
         <w:rPr>
@@ -147,53 +168,14 @@
         </w:rPr>
         <w:t xml:space="preserve">{{ </w:t>
       </w:r>
-      <w:proofErr w:type="spellStart"/>
       <w:r>
         <w:rPr>
           <w:color w:val="000000"/>
           <w:highlight w:val="yellow"/>
           <w:shd w:val="clear" w:color="auto" w:fill="FFFF00"/>
         </w:rPr>
-        <w:t>tenant_entity</w:t>
-      </w:r>
-      <w:proofErr w:type="spellEnd"/>
-      <w:r>
-        <w:rPr>
-          <w:color w:val="000000"/>
-          <w:highlight w:val="yellow"/>
-        </w:rPr>
-        <w:t xml:space="preserve"> }}</w:t>
-      </w:r>
-      <w:r>
-        <w:rPr>
-          <w:spacing w:val="-2"/>
-          <w:highlight w:val="yellow"/>
-        </w:rPr>
-        <w:t xml:space="preserve"> </w:t>
-      </w:r>
-      <w:r>
-        <w:rPr>
-          <w:highlight w:val="yellow"/>
-        </w:rPr>
-        <w:t xml:space="preserve">d/b/a </w:t>
-      </w:r>
-      <w:r>
-        <w:rPr>
-          <w:color w:val="000000"/>
-          <w:highlight w:val="yellow"/>
-        </w:rPr>
-        <w:t xml:space="preserve">{{ </w:t>
-      </w:r>
-      <w:proofErr w:type="spellStart"/>
-      <w:r>
-        <w:rPr>
-          <w:color w:val="000000"/>
-          <w:highlight w:val="yellow"/>
-          <w:shd w:val="clear" w:color="auto" w:fill="FFFF00"/>
-        </w:rPr>
         <w:t>tenant_dba</w:t>
       </w:r>
-      <w:proofErr w:type="spellEnd"/>
       <w:r>
         <w:rPr>
           <w:color w:val="000000"/>
@@ -294,7 +276,6 @@
         </w:rPr>
         <w:t xml:space="preserve">Broker. </w:t>
       </w:r>
-      <w:proofErr w:type="gramStart"/>
       <w:r>
         <w:rPr>
           <w:color w:val="000000"/>
@@ -302,25 +283,14 @@
         </w:rPr>
         <w:t xml:space="preserve">{{ </w:t>
       </w:r>
-      <w:proofErr w:type="spellStart"/>
       <w:r>
         <w:rPr>
           <w:color w:val="000000"/>
           <w:highlight w:val="yellow"/>
           <w:shd w:val="clear" w:color="auto" w:fill="FFFF00"/>
         </w:rPr>
-        <w:t>broker</w:t>
-      </w:r>
-      <w:proofErr w:type="gramEnd"/>
-      <w:r>
-        <w:rPr>
-          <w:color w:val="000000"/>
-          <w:highlight w:val="yellow"/>
-          <w:shd w:val="clear" w:color="auto" w:fill="FFFF00"/>
-        </w:rPr>
-        <w:t>_name</w:t>
-      </w:r>
-      <w:proofErr w:type="spellEnd"/>
+        <w:t>broker_name</w:t>
+      </w:r>
       <w:r>
         <w:rPr>
           <w:color w:val="000000"/>
@@ -346,7 +316,6 @@
       <w:r>
         <w:t xml:space="preserve">Building. The building and improvements located at </w:t>
       </w:r>
-      <w:proofErr w:type="gramStart"/>
       <w:r>
         <w:rPr>
           <w:color w:val="000000"/>
@@ -354,25 +323,14 @@
         </w:rPr>
         <w:t xml:space="preserve">{{ </w:t>
       </w:r>
-      <w:proofErr w:type="spellStart"/>
       <w:r>
         <w:rPr>
           <w:color w:val="000000"/>
           <w:highlight w:val="yellow"/>
           <w:shd w:val="clear" w:color="auto" w:fill="FFFF00"/>
         </w:rPr>
-        <w:t>building</w:t>
-      </w:r>
-      <w:proofErr w:type="gramEnd"/>
-      <w:r>
-        <w:rPr>
-          <w:color w:val="000000"/>
-          <w:highlight w:val="yellow"/>
-          <w:shd w:val="clear" w:color="auto" w:fill="FFFF00"/>
-        </w:rPr>
-        <w:t>_c_address</w:t>
-      </w:r>
-      <w:proofErr w:type="spellEnd"/>
+        <w:t>building_c_address</w:t>
+      </w:r>
       <w:r>
         <w:rPr>
           <w:color w:val="000000"/>
@@ -424,21 +382,7 @@
         <w:rPr>
           <w:highlight w:val="yellow"/>
         </w:rPr>
-        <w:t>{{</w:t>
-      </w:r>
-      <w:proofErr w:type="spellStart"/>
-      <w:r>
-        <w:rPr>
-          <w:highlight w:val="yellow"/>
-        </w:rPr>
-        <w:t>lease_term_years_words</w:t>
-      </w:r>
-      <w:proofErr w:type="spellEnd"/>
-      <w:r>
-        <w:rPr>
-          <w:highlight w:val="yellow"/>
-        </w:rPr>
-        <w:t>}}</w:t>
+        <w:t>{{lease_term_years_words}}</w:t>
       </w:r>
       <w:r>
         <w:t xml:space="preserve"> </w:t>
@@ -446,7 +390,6 @@
       <w:r>
         <w:t>(</w:t>
       </w:r>
-      <w:proofErr w:type="gramStart"/>
       <w:r>
         <w:rPr>
           <w:color w:val="000000"/>
@@ -454,25 +397,14 @@
         </w:rPr>
         <w:t xml:space="preserve">{{ </w:t>
       </w:r>
-      <w:proofErr w:type="spellStart"/>
       <w:r>
         <w:rPr>
           <w:color w:val="000000"/>
           <w:highlight w:val="yellow"/>
           <w:shd w:val="clear" w:color="auto" w:fill="FFFF00"/>
         </w:rPr>
-        <w:t>lease</w:t>
-      </w:r>
-      <w:proofErr w:type="gramEnd"/>
-      <w:r>
-        <w:rPr>
-          <w:color w:val="000000"/>
-          <w:highlight w:val="yellow"/>
-          <w:shd w:val="clear" w:color="auto" w:fill="FFFF00"/>
-        </w:rPr>
-        <w:t>_term_years</w:t>
-      </w:r>
-      <w:proofErr w:type="spellEnd"/>
+        <w:t>lease_term_years</w:t>
+      </w:r>
       <w:r>
         <w:rPr>
           <w:color w:val="000000"/>
@@ -537,7 +469,6 @@
         </w:rPr>
         <w:t xml:space="preserve">. </w:t>
       </w:r>
-      <w:proofErr w:type="gramStart"/>
       <w:r>
         <w:rPr>
           <w:color w:val="000000"/>
@@ -545,23 +476,13 @@
         </w:rPr>
         <w:t xml:space="preserve">{{ </w:t>
       </w:r>
-      <w:proofErr w:type="spellStart"/>
       <w:r>
         <w:rPr>
           <w:color w:val="000000"/>
           <w:shd w:val="clear" w:color="auto" w:fill="FFFF00"/>
         </w:rPr>
-        <w:t>guarantor</w:t>
-      </w:r>
-      <w:proofErr w:type="gramEnd"/>
-      <w:r>
-        <w:rPr>
-          <w:color w:val="000000"/>
-          <w:shd w:val="clear" w:color="auto" w:fill="FFFF00"/>
-        </w:rPr>
-        <w:t>_comma_list</w:t>
-      </w:r>
-      <w:proofErr w:type="spellEnd"/>
+        <w:t>guarantor_comma_list</w:t>
+      </w:r>
       <w:r>
         <w:rPr>
           <w:color w:val="000000"/>
@@ -594,7 +515,6 @@
       <w:r>
         <w:t xml:space="preserve">Landlord’s Work. </w:t>
       </w:r>
-      <w:proofErr w:type="gramStart"/>
       <w:r>
         <w:rPr>
           <w:color w:val="000000"/>
@@ -602,25 +522,14 @@
         </w:rPr>
         <w:t xml:space="preserve">{{ </w:t>
       </w:r>
-      <w:proofErr w:type="spellStart"/>
       <w:r>
         <w:rPr>
           <w:color w:val="000000"/>
           <w:highlight w:val="yellow"/>
           <w:shd w:val="clear" w:color="auto" w:fill="FFFF00"/>
         </w:rPr>
-        <w:t>landlord</w:t>
-      </w:r>
-      <w:proofErr w:type="gramEnd"/>
-      <w:r>
-        <w:rPr>
-          <w:color w:val="000000"/>
-          <w:highlight w:val="yellow"/>
-          <w:shd w:val="clear" w:color="auto" w:fill="FFFF00"/>
-        </w:rPr>
-        <w:t>_work</w:t>
-      </w:r>
-      <w:proofErr w:type="spellEnd"/>
+        <w:t>landlord_work</w:t>
+      </w:r>
       <w:r>
         <w:rPr>
           <w:color w:val="000000"/>
@@ -740,7 +649,6 @@
         </w:rPr>
         <w:t xml:space="preserve"> </w:t>
       </w:r>
-      <w:proofErr w:type="gramStart"/>
       <w:r>
         <w:rPr>
           <w:color w:val="000000"/>
@@ -748,25 +656,14 @@
         </w:rPr>
         <w:t xml:space="preserve">{{ </w:t>
       </w:r>
-      <w:proofErr w:type="spellStart"/>
       <w:r>
         <w:rPr>
           <w:color w:val="000000"/>
           <w:highlight w:val="yellow"/>
           <w:shd w:val="clear" w:color="auto" w:fill="FFFF00"/>
         </w:rPr>
-        <w:t>tenant</w:t>
-      </w:r>
-      <w:proofErr w:type="gramEnd"/>
-      <w:r>
-        <w:rPr>
-          <w:color w:val="000000"/>
-          <w:highlight w:val="yellow"/>
-          <w:shd w:val="clear" w:color="auto" w:fill="FFFF00"/>
-        </w:rPr>
-        <w:t>_mailing_address</w:t>
-      </w:r>
-      <w:proofErr w:type="spellEnd"/>
+        <w:t>tenant_mailing_address</w:t>
+      </w:r>
       <w:r>
         <w:rPr>
           <w:color w:val="000000"/>
@@ -829,7 +726,6 @@
       <w:r>
         <w:t xml:space="preserve">the demised premises as a </w:t>
       </w:r>
-      <w:proofErr w:type="gramStart"/>
       <w:r>
         <w:rPr>
           <w:color w:val="000000"/>
@@ -837,25 +733,14 @@
         </w:rPr>
         <w:t xml:space="preserve">{{ </w:t>
       </w:r>
-      <w:proofErr w:type="spellStart"/>
       <w:r>
         <w:rPr>
           <w:color w:val="000000"/>
           <w:highlight w:val="yellow"/>
           <w:shd w:val="clear" w:color="auto" w:fill="FFFF00"/>
         </w:rPr>
-        <w:t>tenant</w:t>
-      </w:r>
-      <w:proofErr w:type="gramEnd"/>
-      <w:r>
-        <w:rPr>
-          <w:color w:val="000000"/>
-          <w:highlight w:val="yellow"/>
-          <w:shd w:val="clear" w:color="auto" w:fill="FFFF00"/>
-        </w:rPr>
-        <w:t>_permitted_use</w:t>
-      </w:r>
-      <w:proofErr w:type="spellEnd"/>
+        <w:t>tenant_permitted_use</w:t>
+      </w:r>
       <w:r>
         <w:rPr>
           <w:color w:val="000000"/>
@@ -994,11 +879,9 @@
         </w:rPr>
         <w:t xml:space="preserve"> </w:t>
       </w:r>
-      <w:proofErr w:type="gramStart"/>
       <w:r>
         <w:t>Building</w:t>
       </w:r>
-      <w:proofErr w:type="gramEnd"/>
       <w:r>
         <w:rPr>
           <w:spacing w:val="1"/>
@@ -1080,43 +963,26 @@
         <w:rPr>
           <w:highlight w:val="yellow"/>
         </w:rPr>
+        <w:t>{{tenant_share_words}}</w:t>
+      </w:r>
+      <w:r>
+        <w:t xml:space="preserve"> </w:t>
+      </w:r>
+      <w:r>
+        <w:t>percent</w:t>
+      </w:r>
+      <w:r>
+        <w:rPr>
+          <w:highlight w:val="yellow"/>
+        </w:rPr>
+        <w:t>(</w:t>
+      </w:r>
+      <w:r>
+        <w:rPr>
+          <w:highlight w:val="yellow"/>
+        </w:rPr>
         <w:t>{{</w:t>
       </w:r>
-      <w:proofErr w:type="spellStart"/>
-      <w:r>
-        <w:rPr>
-          <w:highlight w:val="yellow"/>
-        </w:rPr>
-        <w:t>tenant_share_words</w:t>
-      </w:r>
-      <w:proofErr w:type="spellEnd"/>
-      <w:r>
-        <w:rPr>
-          <w:highlight w:val="yellow"/>
-        </w:rPr>
-        <w:t>}}</w:t>
-      </w:r>
-      <w:r>
-        <w:t xml:space="preserve"> </w:t>
-      </w:r>
-      <w:proofErr w:type="gramStart"/>
-      <w:r>
-        <w:t>percent</w:t>
-      </w:r>
-      <w:r>
-        <w:rPr>
-          <w:highlight w:val="yellow"/>
-        </w:rPr>
-        <w:t>(</w:t>
-      </w:r>
-      <w:proofErr w:type="gramEnd"/>
-      <w:r>
-        <w:rPr>
-          <w:highlight w:val="yellow"/>
-        </w:rPr>
-        <w:t>{{</w:t>
-      </w:r>
-      <w:proofErr w:type="spellStart"/>
       <w:r>
         <w:rPr>
           <w:color w:val="000000"/>
@@ -1125,7 +991,6 @@
         </w:rPr>
         <w:t>tenant_share</w:t>
       </w:r>
-      <w:proofErr w:type="spellEnd"/>
       <w:r>
         <w:rPr>
           <w:color w:val="000000"/>
@@ -1192,11 +1057,9 @@
         </w:rPr>
         <w:t xml:space="preserve"> </w:t>
       </w:r>
-      <w:proofErr w:type="gramStart"/>
       <w:r>
         <w:t>Building</w:t>
       </w:r>
-      <w:proofErr w:type="gramEnd"/>
       <w:r>
         <w:rPr>
           <w:spacing w:val="-2"/>
@@ -1357,7 +1220,6 @@
         </w:rPr>
         <w:t>{{</w:t>
       </w:r>
-      <w:proofErr w:type="spellStart"/>
       <w:r>
         <w:rPr>
           <w:highlight w:val="yellow"/>
@@ -1368,16 +1230,8 @@
         <w:rPr>
           <w:highlight w:val="yellow"/>
         </w:rPr>
-        <w:t>_</w:t>
-      </w:r>
-      <w:proofErr w:type="gramStart"/>
-      <w:r>
-        <w:rPr>
-          <w:highlight w:val="yellow"/>
-        </w:rPr>
-        <w:t>formatted</w:t>
-      </w:r>
-      <w:proofErr w:type="spellEnd"/>
+        <w:t>_formatted</w:t>
+      </w:r>
       <w:r>
         <w:rPr>
           <w:rFonts w:asciiTheme="minorHAnsi" w:hAnsiTheme="minorHAnsi"/>
@@ -1389,56 +1243,52 @@
         <w:rPr>
           <w:highlight w:val="yellow"/>
         </w:rPr>
-        <w:t>}</w:t>
-      </w:r>
-      <w:proofErr w:type="gramEnd"/>
+        <w:t>}}</w:t>
+      </w:r>
+      <w:r>
+        <w:t xml:space="preserve"> </w:t>
+      </w:r>
+      <w:r>
+        <w:t>subject to increase as provided in this Section. The</w:t>
+      </w:r>
+      <w:r>
+        <w:rPr>
+          <w:spacing w:val="-53"/>
+        </w:rPr>
+        <w:t xml:space="preserve"> </w:t>
+      </w:r>
+      <w:r>
+        <w:t>amount of the Security shall be increased each time the monthly payments of Fixed Rent increase so that</w:t>
+      </w:r>
+      <w:r>
+        <w:rPr>
+          <w:spacing w:val="1"/>
+        </w:rPr>
+        <w:t xml:space="preserve"> </w:t>
+      </w:r>
+      <w:r>
+        <w:t xml:space="preserve">Landlord shall at all times have and maintain </w:t>
+      </w:r>
+      <w:r>
+        <w:t>{{</w:t>
+      </w:r>
       <w:r>
         <w:rPr>
           <w:highlight w:val="yellow"/>
         </w:rPr>
-        <w:t>}</w:t>
-      </w:r>
-      <w:r>
-        <w:t xml:space="preserve"> </w:t>
-      </w:r>
-      <w:r>
-        <w:t>subject to increase as provided in this Section. The</w:t>
-      </w:r>
-      <w:r>
-        <w:rPr>
-          <w:spacing w:val="-53"/>
-        </w:rPr>
-        <w:t xml:space="preserve"> </w:t>
-      </w:r>
-      <w:r>
-        <w:t>amount of the Security shall be increased each time the monthly payments of Fixed Rent increase so that</w:t>
-      </w:r>
-      <w:r>
-        <w:rPr>
-          <w:spacing w:val="1"/>
-        </w:rPr>
-        <w:t xml:space="preserve"> </w:t>
-      </w:r>
-      <w:r>
-        <w:t xml:space="preserve">Landlord shall at all times have and maintain </w:t>
-      </w:r>
-      <w:r>
-        <w:t>{{</w:t>
-      </w:r>
-      <w:proofErr w:type="spellStart"/>
+        <w:t>tenant_security_deposit_words</w:t>
+      </w:r>
       <w:r>
         <w:rPr>
           <w:highlight w:val="yellow"/>
         </w:rPr>
-        <w:t>tenant_security_deposit_words</w:t>
-      </w:r>
-      <w:proofErr w:type="spellEnd"/>
-      <w:proofErr w:type="gramStart"/>
+        <w:t>}}</w:t>
+      </w:r>
       <w:r>
         <w:rPr>
           <w:highlight w:val="yellow"/>
         </w:rPr>
-        <w:t>}}</w:t>
+        <w:t xml:space="preserve"> </w:t>
       </w:r>
       <w:r>
         <w:rPr>
@@ -1450,15 +1300,8 @@
         <w:rPr>
           <w:highlight w:val="yellow"/>
         </w:rPr>
-        <w:t xml:space="preserve"> </w:t>
-      </w:r>
-      <w:r>
-        <w:rPr>
-          <w:highlight w:val="yellow"/>
-        </w:rPr>
         <w:t>(</w:t>
       </w:r>
-      <w:proofErr w:type="gramEnd"/>
       <w:r>
         <w:rPr>
           <w:color w:val="000000"/>
@@ -1466,7 +1309,6 @@
         </w:rPr>
         <w:t xml:space="preserve">{{ </w:t>
       </w:r>
-      <w:proofErr w:type="spellStart"/>
       <w:r>
         <w:rPr>
           <w:color w:val="000000"/>
@@ -1483,7 +1325,6 @@
         </w:rPr>
         <w:t>_formatted</w:t>
       </w:r>
-      <w:proofErr w:type="spellEnd"/>
       <w:r>
         <w:rPr>
           <w:color w:val="000000"/>
@@ -2492,62 +2333,50 @@
       <w:r>
         <w:t xml:space="preserve">of the Fixed Rent of </w:t>
       </w:r>
-      <w:proofErr w:type="gramStart"/>
       <w:r>
         <w:rPr>
           <w:highlight w:val="yellow"/>
         </w:rPr>
         <w:t xml:space="preserve">{{ </w:t>
       </w:r>
-      <w:proofErr w:type="spellStart"/>
       <w:r>
         <w:rPr>
           <w:highlight w:val="yellow"/>
         </w:rPr>
-        <w:t>initial</w:t>
-      </w:r>
-      <w:proofErr w:type="gramEnd"/>
+        <w:t>initial_rental_amount</w:t>
+      </w:r>
       <w:r>
         <w:rPr>
           <w:highlight w:val="yellow"/>
         </w:rPr>
-        <w:t>_rental_amount</w:t>
+        <w:t>_words</w:t>
       </w:r>
       <w:r>
         <w:rPr>
           <w:highlight w:val="yellow"/>
         </w:rPr>
-        <w:t>_words</w:t>
-      </w:r>
-      <w:proofErr w:type="spellEnd"/>
+        <w:t>}}</w:t>
+      </w:r>
+      <w:r>
+        <w:t xml:space="preserve"> dollars </w:t>
+      </w:r>
       <w:r>
         <w:rPr>
           <w:highlight w:val="yellow"/>
         </w:rPr>
-        <w:t>}}</w:t>
-      </w:r>
-      <w:r>
-        <w:t xml:space="preserve"> dollars </w:t>
+        <w:t xml:space="preserve">({{ </w:t>
       </w:r>
       <w:r>
         <w:rPr>
           <w:highlight w:val="yellow"/>
         </w:rPr>
-        <w:t xml:space="preserve">(${{ </w:t>
-      </w:r>
-      <w:proofErr w:type="spellStart"/>
+        <w:t>initial_rental_amount_formatted</w:t>
+      </w:r>
       <w:r>
         <w:rPr>
           <w:highlight w:val="yellow"/>
         </w:rPr>
-        <w:t>initial_rental_amount</w:t>
-      </w:r>
-      <w:proofErr w:type="spellEnd"/>
-      <w:r>
-        <w:rPr>
-          <w:highlight w:val="yellow"/>
-        </w:rPr>
-        <w:t xml:space="preserve"> }})</w:t>
+        <w:t>}})</w:t>
       </w:r>
       <w:r>
         <w:t xml:space="preserve"> </w:t>
@@ -4216,23 +4045,7 @@
         <w:t xml:space="preserve"> </w:t>
       </w:r>
       <w:r>
-        <w:t>Tenant, at its sole cost and expense, shall (</w:t>
-      </w:r>
-      <w:proofErr w:type="spellStart"/>
-      <w:r>
-        <w:t>i</w:t>
-      </w:r>
-      <w:proofErr w:type="spellEnd"/>
-      <w:r>
-        <w:t>) (</w:t>
-      </w:r>
-      <w:proofErr w:type="spellStart"/>
-      <w:r>
-        <w:t>i</w:t>
-      </w:r>
-      <w:proofErr w:type="spellEnd"/>
-      <w:r>
-        <w:t>) obtain and maintain at all times during the Term, any and all</w:t>
+        <w:t>Tenant, at its sole cost and expense, shall (i) (i) obtain and maintain at all times during the Term, any and all</w:t>
       </w:r>
       <w:r>
         <w:rPr>
@@ -4682,7 +4495,6 @@
           <w:highlight w:val="yellow"/>
         </w:rPr>
       </w:pPr>
-      <w:proofErr w:type="gramStart"/>
       <w:r>
         <w:rPr>
           <w:color w:val="000000"/>
@@ -4690,7 +4502,6 @@
         </w:rPr>
         <w:t xml:space="preserve">{{ </w:t>
       </w:r>
-      <w:proofErr w:type="spellStart"/>
       <w:r>
         <w:rPr>
           <w:rFonts w:ascii="Consolas" w:hAnsi="Consolas"/>
@@ -4698,9 +4509,8 @@
           <w:highlight w:val="yellow"/>
           <w:shd w:val="clear" w:color="auto" w:fill="FFFF00"/>
         </w:rPr>
-        <w:t>curfew</w:t>
-      </w:r>
-      <w:proofErr w:type="gramEnd"/>
+        <w:t>curfew_</w:t>
+      </w:r>
       <w:r>
         <w:rPr>
           <w:rFonts w:ascii="Consolas" w:hAnsi="Consolas"/>
@@ -4708,18 +4518,8 @@
           <w:highlight w:val="yellow"/>
           <w:shd w:val="clear" w:color="auto" w:fill="FFFF00"/>
         </w:rPr>
-        <w:t>_</w:t>
-      </w:r>
-      <w:r>
-        <w:rPr>
-          <w:rFonts w:ascii="Consolas" w:hAnsi="Consolas"/>
-          <w:color w:val="000000"/>
-          <w:highlight w:val="yellow"/>
-          <w:shd w:val="clear" w:color="auto" w:fill="FFFF00"/>
-        </w:rPr>
         <w:t>statement</w:t>
       </w:r>
-      <w:proofErr w:type="spellEnd"/>
       <w:r>
         <w:rPr>
           <w:color w:val="000000"/>
@@ -5125,14 +4925,9 @@
       <w:r>
         <w:t xml:space="preserve">occupant of the </w:t>
       </w:r>
-      <w:proofErr w:type="gramStart"/>
       <w:r>
         <w:lastRenderedPageBreak/>
-        <w:t>Building</w:t>
-      </w:r>
-      <w:proofErr w:type="gramEnd"/>
-      <w:r>
-        <w:t xml:space="preserve"> shall not be considered a waiver of the Rules, provided that the Rules shall not</w:t>
+        <w:t>Building shall not be considered a waiver of the Rules, provided that the Rules shall not</w:t>
       </w:r>
       <w:r>
         <w:rPr>
@@ -5189,15 +4984,7 @@
         <w:t xml:space="preserve"> </w:t>
       </w:r>
       <w:r>
-        <w:t xml:space="preserve">material importance to Landlord because of the adverse impact on the </w:t>
-      </w:r>
-      <w:proofErr w:type="gramStart"/>
-      <w:r>
-        <w:t>Building</w:t>
-      </w:r>
-      <w:proofErr w:type="gramEnd"/>
-      <w:r>
-        <w:t xml:space="preserve"> of vacant retail space.</w:t>
+        <w:t>material importance to Landlord because of the adverse impact on the Building of vacant retail space.</w:t>
       </w:r>
       <w:r>
         <w:rPr>
@@ -5646,7 +5433,6 @@
         </w:rPr>
         <w:t xml:space="preserve"> </w:t>
       </w:r>
-      <w:proofErr w:type="gramStart"/>
       <w:r>
         <w:t xml:space="preserve">by </w:t>
       </w:r>
@@ -5659,7 +5445,6 @@
       <w:r>
         <w:t>the</w:t>
       </w:r>
-      <w:proofErr w:type="gramEnd"/>
       <w:r>
         <w:rPr>
           <w:spacing w:val="-2"/>
@@ -6327,15 +6112,7 @@
         <w:t xml:space="preserve"> </w:t>
       </w:r>
       <w:r>
-        <w:t>(</w:t>
-      </w:r>
-      <w:proofErr w:type="spellStart"/>
-      <w:r>
-        <w:t>i</w:t>
-      </w:r>
-      <w:proofErr w:type="spellEnd"/>
-      <w:r>
-        <w:t>)</w:t>
+        <w:t>(i)</w:t>
       </w:r>
       <w:r>
         <w:rPr>
@@ -6470,15 +6247,7 @@
         <w:t xml:space="preserve"> </w:t>
       </w:r>
       <w:r>
-        <w:t xml:space="preserve">Premises. Tenant shall, at Tenant’s cost be responsible for preventing any odors, noises and/or vibrations from penetrating from the Premises into any part of the </w:t>
-      </w:r>
-      <w:proofErr w:type="gramStart"/>
-      <w:r>
-        <w:t>Building</w:t>
-      </w:r>
-      <w:proofErr w:type="gramEnd"/>
-      <w:r>
-        <w:t>, and Tenant shall immediately following notice from Landlord, take such measures and/or perform such work so as to prevent noises, odors and/or violations from penetrating from the Premises into other parts of the Building.</w:t>
+        <w:t>Premises. Tenant shall, at Tenant’s cost be responsible for preventing any odors, noises and/or vibrations from penetrating from the Premises into any part of the Building, and Tenant shall immediately following notice from Landlord, take such measures and/or perform such work so as to prevent noises, odors and/or violations from penetrating from the Premises into other parts of the Building.</w:t>
       </w:r>
     </w:p>
     <w:p>
@@ -7181,15 +6950,7 @@
         </mc:AlternateContent>
       </w:r>
       <w:r>
-        <w:t>intended to limit Tenant’s freedom in setting its own selling prices); (</w:t>
-      </w:r>
-      <w:proofErr w:type="spellStart"/>
-      <w:r>
-        <w:t>i</w:t>
-      </w:r>
-      <w:proofErr w:type="spellEnd"/>
-      <w:r>
-        <w:t>) use the Premises for any activity</w:t>
+        <w:t>intended to limit Tenant’s freedom in setting its own selling prices); (i) use the Premises for any activity</w:t>
       </w:r>
       <w:r>
         <w:rPr>
@@ -7539,13 +7300,8 @@
         </w:rPr>
         <w:t xml:space="preserve"> </w:t>
       </w:r>
-      <w:proofErr w:type="gramStart"/>
-      <w:r>
-        <w:t>Building</w:t>
-      </w:r>
-      <w:proofErr w:type="gramEnd"/>
-      <w:r>
-        <w:t xml:space="preserve"> to be operated in a manner that does not offend the community that it serves.</w:t>
+      <w:r>
+        <w:t>Building to be operated in a manner that does not offend the community that it serves.</w:t>
       </w:r>
       <w:r>
         <w:rPr>
@@ -7832,7 +7588,6 @@
         </w:rPr>
         <w:t xml:space="preserve"> </w:t>
       </w:r>
-      <w:proofErr w:type="gramStart"/>
       <w:r>
         <w:t>paraphernalia</w:t>
       </w:r>
@@ -7846,11 +7601,7 @@
         <w:t xml:space="preserve">  </w:t>
       </w:r>
       <w:r>
-        <w:t>(</w:t>
-      </w:r>
-      <w:proofErr w:type="gramEnd"/>
-      <w:r>
-        <w:t>b)</w:t>
+        <w:t>(b)</w:t>
       </w:r>
       <w:r>
         <w:rPr>
@@ -9630,15 +9381,7 @@
         <w:pStyle w:val="Legal2L2"/>
       </w:pPr>
       <w:r>
-        <w:t>Except as may be expressly provided in this lease, Tenant shall not replace any fixtures in the Premises or make any changes, improvements, alterations or additions (collectively, “Tenant’s Work”), to the Premises, the Real Property, the Building systems, or any part thereof, without Landlord’s prior consent. Landlord’s consent shall not be unreasonably withheld or delayed if Tenant’s Work (a) is nonstructural, and (b) does not (</w:t>
-      </w:r>
-      <w:proofErr w:type="spellStart"/>
-      <w:r>
-        <w:t>i</w:t>
-      </w:r>
-      <w:proofErr w:type="spellEnd"/>
-      <w:r>
-        <w:t xml:space="preserve">) affect any part of the Real Property outside the Premises (including the Building roof) or the exterior of the Premises, (ii) affect any structural element of the Building, (iii) adversely affect any Building system, or (iv) require an amendment of the certificate of occupancy for the Premises or the Building, ( c) is not visible outside the Premises and (d) is performed only by contractors and subcontractors first approved by Landlord (which approval shall not be unreasonably withheld or delayed). Landlord’s consent shall not be required with respect to such of Tenant’s Work as are cosmetic alterations (such as painting the interior of the Premises, carpeting, and installation of shelving and display cases) inside the Premises (“Cosmetic Alterations”), provided Tenant complies with the other applicable provisions of this lease. Tenant’s Work shall be performed, at Tenant’s expense, with diligence when started so as to promptly complete it in a good and worker-like manner using new materials of first class quality and in compliance with this lease, all Laws and Tenant’s Plans (as defined in </w:t>
+        <w:t xml:space="preserve">Except as may be expressly provided in this lease, Tenant shall not replace any fixtures in the Premises or make any changes, improvements, alterations or additions (collectively, “Tenant’s Work”), to the Premises, the Real Property, the Building systems, or any part thereof, without Landlord’s prior consent. Landlord’s consent shall not be unreasonably withheld or delayed if Tenant’s Work (a) is nonstructural, and (b) does not (i) affect any part of the Real Property outside the Premises (including the Building roof) or the exterior of the Premises, (ii) affect any structural element of the Building, (iii) adversely affect any Building system, or (iv) require an amendment of the certificate of occupancy for the Premises or the Building, ( c) is not visible outside the Premises and (d) is performed only by contractors and subcontractors first approved by Landlord (which approval shall not be unreasonably withheld or delayed). Landlord’s consent shall not be required with respect to such of Tenant’s Work as are cosmetic alterations (such as painting the interior of the Premises, carpeting, and installation of shelving and display cases) inside the Premises (“Cosmetic Alterations”), provided Tenant complies with the other applicable provisions of this lease. Tenant’s Work shall be performed, at Tenant’s expense, with diligence when started so as to promptly complete it in a good and worker-like manner using new materials of first class quality and in compliance with this lease, all Laws and Tenant’s Plans (as defined in </w:t>
       </w:r>
       <w:r>
         <w:fldChar w:fldCharType="begin"/>
@@ -10347,15 +10090,7 @@
         <w:t xml:space="preserve"> </w:t>
       </w:r>
       <w:r>
-        <w:t>(</w:t>
-      </w:r>
-      <w:proofErr w:type="spellStart"/>
-      <w:r>
-        <w:t>i</w:t>
-      </w:r>
-      <w:proofErr w:type="spellEnd"/>
-      <w:r>
-        <w:t>) worker’s compensation insurance</w:t>
+        <w:t>(i) worker’s compensation insurance</w:t>
       </w:r>
       <w:r>
         <w:rPr>
@@ -13345,15 +13080,7 @@
         <w:ind w:right="156"/>
       </w:pPr>
       <w:r>
-        <w:t xml:space="preserve">Tenant shall be liable for any damage caused to any part of the </w:t>
-      </w:r>
-      <w:proofErr w:type="gramStart"/>
-      <w:r>
-        <w:t>Building</w:t>
-      </w:r>
-      <w:proofErr w:type="gramEnd"/>
-      <w:r>
-        <w:t>,</w:t>
+        <w:t>Tenant shall be liable for any damage caused to any part of the Building,</w:t>
       </w:r>
       <w:r>
         <w:rPr>
@@ -13680,11 +13407,9 @@
         </w:rPr>
         <w:t xml:space="preserve"> </w:t>
       </w:r>
-      <w:proofErr w:type="spellStart"/>
       <w:r>
         <w:t>effect</w:t>
       </w:r>
-      <w:proofErr w:type="spellEnd"/>
       <w:r>
         <w:rPr>
           <w:spacing w:val="-1"/>
@@ -14806,13 +14531,8 @@
         </w:rPr>
         <w:t xml:space="preserve"> </w:t>
       </w:r>
-      <w:proofErr w:type="spellStart"/>
-      <w:r>
-        <w:t>encumbrancing</w:t>
-      </w:r>
-      <w:proofErr w:type="spellEnd"/>
-      <w:r>
-        <w:t xml:space="preserve">, transfer, sale </w:t>
+      <w:r>
+        <w:t xml:space="preserve">encumbrancing, transfer, sale </w:t>
       </w:r>
       <w:r>
         <w:lastRenderedPageBreak/>
@@ -15167,15 +14887,7 @@
         <w:t xml:space="preserve"> </w:t>
       </w:r>
       <w:r>
-        <w:t>taxing Authority (</w:t>
-      </w:r>
-      <w:proofErr w:type="spellStart"/>
-      <w:r>
-        <w:t>ies</w:t>
-      </w:r>
-      <w:proofErr w:type="spellEnd"/>
-      <w:r>
-        <w:t>)</w:t>
+        <w:t>taxing Authority (ies)</w:t>
       </w:r>
       <w:r>
         <w:rPr>
@@ -15790,15 +15502,7 @@
         <w:t>Excess Usage Fees</w:t>
       </w:r>
       <w:r>
-        <w:t>: In the event that the GHG emissions attributable to the Tenant's leased premises exceed the allowable limit for their use during the applicable period (as determined under (</w:t>
-      </w:r>
-      <w:proofErr w:type="spellStart"/>
-      <w:r>
-        <w:t>i</w:t>
-      </w:r>
-      <w:proofErr w:type="spellEnd"/>
-      <w:r>
-        <w:t xml:space="preserve">) Local Law 97; (ii) Rule </w:t>
+        <w:t xml:space="preserve">: In the event that the GHG emissions attributable to the Tenant's leased premises exceed the allowable limit for their use during the applicable period (as determined under (i) Local Law 97; (ii) Rule </w:t>
       </w:r>
       <w:r>
         <w:rPr>
@@ -16071,15 +15775,7 @@
         <w:t xml:space="preserve"> </w:t>
       </w:r>
       <w:r>
-        <w:t xml:space="preserve">of any Real Estate Taxes by reason of Tenant’s diplomatic, charitable, or otherwise </w:t>
-      </w:r>
-      <w:proofErr w:type="gramStart"/>
-      <w:r>
-        <w:t>tax exempt</w:t>
-      </w:r>
-      <w:proofErr w:type="gramEnd"/>
-      <w:r>
-        <w:t xml:space="preserve"> status, or</w:t>
+        <w:t>of any Real Estate Taxes by reason of Tenant’s diplomatic, charitable, or otherwise tax exempt status, or</w:t>
       </w:r>
       <w:r>
         <w:rPr>
@@ -16532,21 +16228,7 @@
         <w:rPr>
           <w:bCs/>
         </w:rPr>
-        <w:t>Landlord shall have the right to terminate this lease, immediately upon written notice to Tenant if: (</w:t>
-      </w:r>
-      <w:proofErr w:type="spellStart"/>
-      <w:r>
-        <w:rPr>
-          <w:bCs/>
-        </w:rPr>
-        <w:t>i</w:t>
-      </w:r>
-      <w:proofErr w:type="spellEnd"/>
-      <w:r>
-        <w:rPr>
-          <w:bCs/>
-        </w:rPr>
-        <w:t>) any federal enforcement action, investigation, or proceeding is commenced against the Tenant or the Premises; (ii) Changes</w:t>
+        <w:t>Landlord shall have the right to terminate this lease, immediately upon written notice to Tenant if: (i) any federal enforcement action, investigation, or proceeding is commenced against the Tenant or the Premises; (ii) Changes</w:t>
       </w:r>
       <w:r>
         <w:t xml:space="preserve"> in federal, state or local law or enforcement policies materially affect the legality of the Tenant's business in the Premises; (iii) The Landlord receives any notice or communication from a governmental entity regarding potential violations of federal law due to the Tenant's activities; (iv) tenant fails to obtain or maintain and License required for the operation of Tenant’s business at the Premises; (v) if any mortgagee, lender, or financial institution holding a mortgage, deed of trust, or other security interest on the Premises defaults (or threatens to default) Landlord, accelerates (or threatens to accelerate) any loan, demands full repayment, or otherwise calls any loan because of this Lease and/or the Tenant's use of the Premises. If this Lease is terminated pursuant to this Article, Tenant shall on or prior to the date of such termination, peaceably surrender vacant possession of the Premises to Landlord. Tenant shall remain liable for all obligations arising under this lease through and including the later of (a) the surrender date and (b) the date Tenant actually surrender possession of the Premises to Landlord in the condition required hereunder.</w:t>
@@ -17884,15 +17566,7 @@
         <w:t xml:space="preserve"> </w:t>
       </w:r>
       <w:r>
-        <w:t>occupants, or the public, or by reason of any cause beyond Landlord’s reasonable control, (</w:t>
-      </w:r>
-      <w:proofErr w:type="spellStart"/>
-      <w:r>
-        <w:t>i</w:t>
-      </w:r>
-      <w:proofErr w:type="spellEnd"/>
-      <w:r>
-        <w:t>) Landlord</w:t>
+        <w:t>occupants, or the public, or by reason of any cause beyond Landlord’s reasonable control, (i) Landlord</w:t>
       </w:r>
       <w:r>
         <w:rPr>
@@ -18206,15 +17880,7 @@
         <w:t xml:space="preserve"> </w:t>
       </w:r>
       <w:r>
-        <w:t xml:space="preserve">contract for the daily removal of Tenant’s trash from the </w:t>
-      </w:r>
-      <w:proofErr w:type="gramStart"/>
-      <w:r>
-        <w:t>Building</w:t>
-      </w:r>
-      <w:proofErr w:type="gramEnd"/>
-      <w:r>
-        <w:t>, with the carter selected by Tenant and</w:t>
+        <w:t>contract for the daily removal of Tenant’s trash from the Building, with the carter selected by Tenant and</w:t>
       </w:r>
       <w:r>
         <w:rPr>
@@ -18383,15 +18049,7 @@
         <w:t xml:space="preserve"> </w:t>
       </w:r>
       <w:r>
-        <w:t xml:space="preserve">furnished by Landlord (or others on behalf of Landlord) in or near the </w:t>
-      </w:r>
-      <w:proofErr w:type="gramStart"/>
-      <w:r>
-        <w:t>Building</w:t>
-      </w:r>
-      <w:proofErr w:type="gramEnd"/>
-      <w:r>
-        <w:t xml:space="preserve"> for the non-exclusive</w:t>
+        <w:t>furnished by Landlord (or others on behalf of Landlord) in or near the Building for the non-exclusive</w:t>
       </w:r>
       <w:r>
         <w:rPr>
@@ -18855,15 +18513,7 @@
       </w:r>
       <w:r>
         <w:br/>
-        <w:t>Landlord shall have the right (</w:t>
-      </w:r>
-      <w:proofErr w:type="spellStart"/>
-      <w:r>
-        <w:t>i</w:t>
-      </w:r>
-      <w:proofErr w:type="spellEnd"/>
-      <w:r>
-        <w:t>) to establish, modify and enforce reasonable rules and regulations with</w:t>
+        <w:t>Landlord shall have the right (i) to establish, modify and enforce reasonable rules and regulations with</w:t>
       </w:r>
       <w:r>
         <w:rPr>
@@ -20674,15 +20324,7 @@
         <w:t xml:space="preserve"> </w:t>
       </w:r>
       <w:r>
-        <w:t xml:space="preserve">shall keep such sidewalks and walkways [and areas behind the </w:t>
-      </w:r>
-      <w:proofErr w:type="gramStart"/>
-      <w:r>
-        <w:t>Building</w:t>
-      </w:r>
-      <w:proofErr w:type="gramEnd"/>
-      <w:r>
-        <w:t xml:space="preserve"> to which Tenant has access] free</w:t>
+        <w:t>shall keep such sidewalks and walkways [and areas behind the Building to which Tenant has access] free</w:t>
       </w:r>
       <w:r>
         <w:rPr>
@@ -22284,15 +21926,7 @@
         <w:t xml:space="preserve"> </w:t>
       </w:r>
       <w:r>
-        <w:t xml:space="preserve">work to the Premises, Tenant shall be required to </w:t>
-      </w:r>
-      <w:proofErr w:type="gramStart"/>
-      <w:r>
-        <w:t>effect</w:t>
-      </w:r>
-      <w:proofErr w:type="gramEnd"/>
-      <w:r>
-        <w:t xml:space="preserve"> such compliance, at Tenant’s expense, only if the</w:t>
+        <w:t>work to the Premises, Tenant shall be required to effect such compliance, at Tenant’s expense, only if the</w:t>
       </w:r>
       <w:r>
         <w:rPr>
@@ -22463,15 +22097,7 @@
         <w:t xml:space="preserve"> </w:t>
       </w:r>
       <w:r>
-        <w:t xml:space="preserve">Premises, the Real Property (including the </w:t>
-      </w:r>
-      <w:proofErr w:type="gramStart"/>
-      <w:r>
-        <w:t>Building</w:t>
-      </w:r>
-      <w:proofErr w:type="gramEnd"/>
-      <w:r>
-        <w:t xml:space="preserve"> systems), Tenant’s Property, Tenant’s Work and/or</w:t>
+        <w:t>Premises, the Real Property (including the Building systems), Tenant’s Property, Tenant’s Work and/or</w:t>
       </w:r>
       <w:r>
         <w:rPr>
@@ -22507,11 +22133,7 @@
         <w:t xml:space="preserve"> </w:t>
       </w:r>
       <w:r>
-        <w:t xml:space="preserve">the actions or omissions to act of Tenant, subtenants, and/or any of their employees, contractors, agents </w:t>
-      </w:r>
-      <w:proofErr w:type="gramStart"/>
-      <w:r>
-        <w:t xml:space="preserve">or </w:t>
+        <w:t xml:space="preserve">the actions or omissions to act of Tenant, subtenants, and/or any of their employees, contractors, agents or </w:t>
       </w:r>
       <w:r>
         <w:rPr>
@@ -22520,11 +22142,7 @@
         <w:t xml:space="preserve"> </w:t>
       </w:r>
       <w:r>
-        <w:t>invitees</w:t>
-      </w:r>
-      <w:proofErr w:type="gramEnd"/>
-      <w:r>
-        <w:t>.</w:t>
+        <w:t>invitees.</w:t>
       </w:r>
     </w:p>
     <w:p>
@@ -24269,15 +23887,7 @@
         <w:t xml:space="preserve"> </w:t>
       </w:r>
       <w:r>
-        <w:t xml:space="preserve">certificate of occupancy for the </w:t>
-      </w:r>
-      <w:proofErr w:type="gramStart"/>
-      <w:r>
-        <w:t>Building</w:t>
-      </w:r>
-      <w:proofErr w:type="gramEnd"/>
-      <w:r>
-        <w:t xml:space="preserve"> or any part thereof to be suspended or cancelled, and/or (d) the</w:t>
+        <w:t>certificate of occupancy for the Building or any part thereof to be suspended or cancelled, and/or (d) the</w:t>
       </w:r>
       <w:r>
         <w:rPr>
@@ -24295,15 +23905,7 @@
         <w:t xml:space="preserve"> </w:t>
       </w:r>
       <w:r>
-        <w:t xml:space="preserve">Tenant must give Landlord at least ten (10) business </w:t>
-      </w:r>
-      <w:proofErr w:type="spellStart"/>
-      <w:r>
-        <w:t>days notice</w:t>
-      </w:r>
-      <w:proofErr w:type="spellEnd"/>
-      <w:r>
-        <w:t xml:space="preserve"> before Tenant initiates a Compliance</w:t>
+        <w:t>Tenant must give Landlord at least ten (10) business days notice before Tenant initiates a Compliance</w:t>
       </w:r>
       <w:r>
         <w:rPr>
@@ -24492,15 +24094,7 @@
         <w:t xml:space="preserve"> </w:t>
       </w:r>
       <w:r>
-        <w:t>sum, as reasonably estimated by Landlord, of (</w:t>
-      </w:r>
-      <w:proofErr w:type="spellStart"/>
-      <w:r>
-        <w:t>i</w:t>
-      </w:r>
-      <w:proofErr w:type="spellEnd"/>
-      <w:r>
-        <w:t>) the cost of such compliance and (ii) the amount of any</w:t>
+        <w:t>sum, as reasonably estimated by Landlord, of (i) the cost of such compliance and (ii) the amount of any</w:t>
       </w:r>
       <w:r>
         <w:rPr>
@@ -28141,13 +27735,251 @@
         </w:rPr>
         <w:t xml:space="preserve"> </w:t>
       </w:r>
-      <w:proofErr w:type="gramStart"/>
+      <w:r>
+        <w:t>Building (including</w:t>
+      </w:r>
+      <w:r>
+        <w:rPr>
+          <w:spacing w:val="-2"/>
+        </w:rPr>
+        <w:t xml:space="preserve"> </w:t>
+      </w:r>
+      <w:r>
+        <w:t>any</w:t>
+      </w:r>
+      <w:r>
+        <w:rPr>
+          <w:spacing w:val="-1"/>
+        </w:rPr>
+        <w:t xml:space="preserve"> </w:t>
+      </w:r>
       <w:r>
         <w:t>Building</w:t>
       </w:r>
-      <w:proofErr w:type="gramEnd"/>
-      <w:r>
-        <w:t xml:space="preserve"> (including</w:t>
+      <w:r>
+        <w:rPr>
+          <w:spacing w:val="-2"/>
+        </w:rPr>
+        <w:t xml:space="preserve"> </w:t>
+      </w:r>
+      <w:r>
+        <w:t>system)</w:t>
+      </w:r>
+      <w:r>
+        <w:rPr>
+          <w:spacing w:val="-3"/>
+        </w:rPr>
+        <w:t xml:space="preserve"> </w:t>
+      </w:r>
+      <w:r>
+        <w:t>is</w:t>
+      </w:r>
+      <w:r>
+        <w:rPr>
+          <w:spacing w:val="-2"/>
+        </w:rPr>
+        <w:t xml:space="preserve"> </w:t>
+      </w:r>
+      <w:r>
+        <w:t>damaged</w:t>
+      </w:r>
+      <w:r>
+        <w:rPr>
+          <w:spacing w:val="-1"/>
+        </w:rPr>
+        <w:t xml:space="preserve"> </w:t>
+      </w:r>
+      <w:r>
+        <w:t>by</w:t>
+      </w:r>
+      <w:r>
+        <w:rPr>
+          <w:spacing w:val="-1"/>
+        </w:rPr>
+        <w:t xml:space="preserve"> </w:t>
+      </w:r>
+      <w:r>
+        <w:t>fire</w:t>
+      </w:r>
+      <w:r>
+        <w:rPr>
+          <w:spacing w:val="-3"/>
+        </w:rPr>
+        <w:t xml:space="preserve"> </w:t>
+      </w:r>
+      <w:r>
+        <w:t>or</w:t>
+      </w:r>
+      <w:r>
+        <w:rPr>
+          <w:spacing w:val="-3"/>
+        </w:rPr>
+        <w:t xml:space="preserve"> </w:t>
+      </w:r>
+      <w:r>
+        <w:t>other</w:t>
+      </w:r>
+      <w:r>
+        <w:rPr>
+          <w:spacing w:val="-1"/>
+        </w:rPr>
+        <w:t xml:space="preserve"> </w:t>
+      </w:r>
+      <w:r>
+        <w:t>casualty</w:t>
+      </w:r>
+      <w:r>
+        <w:rPr>
+          <w:spacing w:val="-1"/>
+        </w:rPr>
+        <w:t xml:space="preserve"> </w:t>
+      </w:r>
+      <w:r>
+        <w:t>so</w:t>
+      </w:r>
+      <w:r>
+        <w:rPr>
+          <w:spacing w:val="-2"/>
+        </w:rPr>
+        <w:t xml:space="preserve"> </w:t>
+      </w:r>
+      <w:r>
+        <w:t>that</w:t>
+      </w:r>
+      <w:r>
+        <w:rPr>
+          <w:spacing w:val="-2"/>
+        </w:rPr>
+        <w:t xml:space="preserve"> </w:t>
+      </w:r>
+      <w:r>
+        <w:t>Tenant</w:t>
+      </w:r>
+      <w:r>
+        <w:rPr>
+          <w:spacing w:val="-2"/>
+        </w:rPr>
+        <w:t xml:space="preserve"> </w:t>
+      </w:r>
+      <w:r>
+        <w:t>is</w:t>
+      </w:r>
+      <w:r>
+        <w:rPr>
+          <w:spacing w:val="-2"/>
+        </w:rPr>
+        <w:t xml:space="preserve"> </w:t>
+      </w:r>
+      <w:r>
+        <w:t>deprived</w:t>
+      </w:r>
+      <w:r>
+        <w:rPr>
+          <w:spacing w:val="-52"/>
+        </w:rPr>
+        <w:t xml:space="preserve"> </w:t>
+      </w:r>
+      <w:r>
+        <w:t>of</w:t>
+      </w:r>
+      <w:r>
+        <w:rPr>
+          <w:spacing w:val="-1"/>
+        </w:rPr>
+        <w:t xml:space="preserve"> </w:t>
+      </w:r>
+      <w:r>
+        <w:t>reasonable</w:t>
+      </w:r>
+      <w:r>
+        <w:rPr>
+          <w:spacing w:val="-2"/>
+        </w:rPr>
+        <w:t xml:space="preserve"> </w:t>
+      </w:r>
+      <w:r>
+        <w:t>access</w:t>
+      </w:r>
+      <w:r>
+        <w:rPr>
+          <w:spacing w:val="-2"/>
+        </w:rPr>
+        <w:t xml:space="preserve"> </w:t>
+      </w:r>
+      <w:r>
+        <w:t>to</w:t>
+      </w:r>
+      <w:r>
+        <w:rPr>
+          <w:spacing w:val="-1"/>
+        </w:rPr>
+        <w:t xml:space="preserve"> </w:t>
+      </w:r>
+      <w:r>
+        <w:t>the</w:t>
+      </w:r>
+      <w:r>
+        <w:rPr>
+          <w:spacing w:val="-1"/>
+        </w:rPr>
+        <w:t xml:space="preserve"> </w:t>
+      </w:r>
+      <w:r>
+        <w:t>Premises</w:t>
+      </w:r>
+      <w:r>
+        <w:rPr>
+          <w:spacing w:val="-2"/>
+        </w:rPr>
+        <w:t xml:space="preserve"> </w:t>
+      </w:r>
+      <w:r>
+        <w:t>or</w:t>
+      </w:r>
+      <w:r>
+        <w:rPr>
+          <w:spacing w:val="-1"/>
+        </w:rPr>
+        <w:t xml:space="preserve"> </w:t>
+      </w:r>
+      <w:r>
+        <w:t>so</w:t>
+      </w:r>
+      <w:r>
+        <w:rPr>
+          <w:spacing w:val="-1"/>
+        </w:rPr>
+        <w:t xml:space="preserve"> </w:t>
+      </w:r>
+      <w:r>
+        <w:t>that</w:t>
+      </w:r>
+      <w:r>
+        <w:rPr>
+          <w:spacing w:val="-2"/>
+        </w:rPr>
+        <w:t xml:space="preserve"> </w:t>
+      </w:r>
+      <w:r>
+        <w:t>the</w:t>
+      </w:r>
+      <w:r>
+        <w:rPr>
+          <w:spacing w:val="-1"/>
+        </w:rPr>
+        <w:t xml:space="preserve"> </w:t>
+      </w:r>
+      <w:r>
+        <w:t>Premises</w:t>
+      </w:r>
+      <w:r>
+        <w:rPr>
+          <w:spacing w:val="-2"/>
+        </w:rPr>
+        <w:t xml:space="preserve"> </w:t>
+      </w:r>
+      <w:r>
+        <w:t>or</w:t>
       </w:r>
       <w:r>
         <w:rPr>
@@ -28160,25 +27992,43 @@
       </w:r>
       <w:r>
         <w:rPr>
-          <w:spacing w:val="-1"/>
-        </w:rPr>
-        <w:t xml:space="preserve"> </w:t>
-      </w:r>
-      <w:r>
-        <w:t>Building</w:t>
-      </w:r>
-      <w:r>
-        <w:rPr>
-          <w:spacing w:val="-2"/>
-        </w:rPr>
-        <w:t xml:space="preserve"> </w:t>
-      </w:r>
-      <w:r>
-        <w:t>system)</w:t>
-      </w:r>
-      <w:r>
-        <w:rPr>
-          <w:spacing w:val="-3"/>
+          <w:spacing w:val="-2"/>
+        </w:rPr>
+        <w:t xml:space="preserve"> </w:t>
+      </w:r>
+      <w:r>
+        <w:t>part</w:t>
+      </w:r>
+      <w:r>
+        <w:rPr>
+          <w:spacing w:val="-2"/>
+        </w:rPr>
+        <w:t xml:space="preserve"> </w:t>
+      </w:r>
+      <w:r>
+        <w:t>of</w:t>
+      </w:r>
+      <w:r>
+        <w:rPr>
+          <w:spacing w:val="-1"/>
+        </w:rPr>
+        <w:t xml:space="preserve"> </w:t>
+      </w:r>
+      <w:r>
+        <w:t>the</w:t>
+      </w:r>
+      <w:r>
+        <w:rPr>
+          <w:spacing w:val="-2"/>
+        </w:rPr>
+        <w:t xml:space="preserve"> </w:t>
+      </w:r>
+      <w:r>
+        <w:t>Premises</w:t>
+      </w:r>
+      <w:r>
+        <w:rPr>
+          <w:spacing w:val="-2"/>
         </w:rPr>
         <w:t xml:space="preserve"> </w:t>
       </w:r>
@@ -28192,97 +28042,16 @@
         <w:t xml:space="preserve"> </w:t>
       </w:r>
       <w:r>
-        <w:t>damaged</w:t>
-      </w:r>
-      <w:r>
-        <w:rPr>
-          <w:spacing w:val="-1"/>
-        </w:rPr>
-        <w:t xml:space="preserve"> </w:t>
-      </w:r>
-      <w:r>
-        <w:t>by</w:t>
-      </w:r>
-      <w:r>
-        <w:rPr>
-          <w:spacing w:val="-1"/>
-        </w:rPr>
-        <w:t xml:space="preserve"> </w:t>
-      </w:r>
-      <w:r>
-        <w:t>fire</w:t>
-      </w:r>
-      <w:r>
-        <w:rPr>
-          <w:spacing w:val="-3"/>
-        </w:rPr>
-        <w:t xml:space="preserve"> </w:t>
-      </w:r>
-      <w:r>
-        <w:t>or</w:t>
-      </w:r>
-      <w:r>
-        <w:rPr>
-          <w:spacing w:val="-3"/>
-        </w:rPr>
-        <w:t xml:space="preserve"> </w:t>
-      </w:r>
-      <w:r>
-        <w:t>other</w:t>
-      </w:r>
-      <w:r>
-        <w:rPr>
-          <w:spacing w:val="-1"/>
-        </w:rPr>
-        <w:t xml:space="preserve"> </w:t>
-      </w:r>
-      <w:r>
-        <w:t>casualty</w:t>
-      </w:r>
-      <w:r>
-        <w:rPr>
-          <w:spacing w:val="-1"/>
-        </w:rPr>
-        <w:t xml:space="preserve"> </w:t>
-      </w:r>
-      <w:r>
-        <w:t>so</w:t>
-      </w:r>
-      <w:r>
-        <w:rPr>
-          <w:spacing w:val="-2"/>
-        </w:rPr>
-        <w:t xml:space="preserve"> </w:t>
-      </w:r>
-      <w:r>
-        <w:t>that</w:t>
-      </w:r>
-      <w:r>
-        <w:rPr>
-          <w:spacing w:val="-2"/>
-        </w:rPr>
-        <w:t xml:space="preserve"> </w:t>
-      </w:r>
-      <w:r>
-        <w:t>Tenant</w:t>
-      </w:r>
-      <w:r>
-        <w:rPr>
-          <w:spacing w:val="-2"/>
-        </w:rPr>
-        <w:t xml:space="preserve"> </w:t>
-      </w:r>
-      <w:r>
-        <w:t>is</w:t>
-      </w:r>
-      <w:r>
-        <w:rPr>
-          <w:spacing w:val="-2"/>
-        </w:rPr>
-        <w:t xml:space="preserve"> </w:t>
-      </w:r>
-      <w:r>
-        <w:t>deprived</w:t>
+        <w:t>unusable</w:t>
+      </w:r>
+      <w:r>
+        <w:rPr>
+          <w:spacing w:val="-2"/>
+        </w:rPr>
+        <w:t xml:space="preserve"> </w:t>
+      </w:r>
+      <w:r>
+        <w:t>by Tenant for the reasonable conduct of Tenant’s normal business in the Premises, Tenant shall give prompt</w:t>
       </w:r>
       <w:r>
         <w:rPr>
@@ -28291,186 +28060,6 @@
         <w:t xml:space="preserve"> </w:t>
       </w:r>
       <w:r>
-        <w:t>of</w:t>
-      </w:r>
-      <w:r>
-        <w:rPr>
-          <w:spacing w:val="-1"/>
-        </w:rPr>
-        <w:t xml:space="preserve"> </w:t>
-      </w:r>
-      <w:r>
-        <w:t>reasonable</w:t>
-      </w:r>
-      <w:r>
-        <w:rPr>
-          <w:spacing w:val="-2"/>
-        </w:rPr>
-        <w:t xml:space="preserve"> </w:t>
-      </w:r>
-      <w:r>
-        <w:t>access</w:t>
-      </w:r>
-      <w:r>
-        <w:rPr>
-          <w:spacing w:val="-2"/>
-        </w:rPr>
-        <w:t xml:space="preserve"> </w:t>
-      </w:r>
-      <w:r>
-        <w:t>to</w:t>
-      </w:r>
-      <w:r>
-        <w:rPr>
-          <w:spacing w:val="-1"/>
-        </w:rPr>
-        <w:t xml:space="preserve"> </w:t>
-      </w:r>
-      <w:r>
-        <w:t>the</w:t>
-      </w:r>
-      <w:r>
-        <w:rPr>
-          <w:spacing w:val="-1"/>
-        </w:rPr>
-        <w:t xml:space="preserve"> </w:t>
-      </w:r>
-      <w:r>
-        <w:t>Premises</w:t>
-      </w:r>
-      <w:r>
-        <w:rPr>
-          <w:spacing w:val="-2"/>
-        </w:rPr>
-        <w:t xml:space="preserve"> </w:t>
-      </w:r>
-      <w:r>
-        <w:t>or</w:t>
-      </w:r>
-      <w:r>
-        <w:rPr>
-          <w:spacing w:val="-1"/>
-        </w:rPr>
-        <w:t xml:space="preserve"> </w:t>
-      </w:r>
-      <w:r>
-        <w:t>so</w:t>
-      </w:r>
-      <w:r>
-        <w:rPr>
-          <w:spacing w:val="-1"/>
-        </w:rPr>
-        <w:t xml:space="preserve"> </w:t>
-      </w:r>
-      <w:r>
-        <w:t>that</w:t>
-      </w:r>
-      <w:r>
-        <w:rPr>
-          <w:spacing w:val="-2"/>
-        </w:rPr>
-        <w:t xml:space="preserve"> </w:t>
-      </w:r>
-      <w:r>
-        <w:t>the</w:t>
-      </w:r>
-      <w:r>
-        <w:rPr>
-          <w:spacing w:val="-1"/>
-        </w:rPr>
-        <w:t xml:space="preserve"> </w:t>
-      </w:r>
-      <w:r>
-        <w:t>Premises</w:t>
-      </w:r>
-      <w:r>
-        <w:rPr>
-          <w:spacing w:val="-2"/>
-        </w:rPr>
-        <w:t xml:space="preserve"> </w:t>
-      </w:r>
-      <w:r>
-        <w:t>or</w:t>
-      </w:r>
-      <w:r>
-        <w:rPr>
-          <w:spacing w:val="-2"/>
-        </w:rPr>
-        <w:t xml:space="preserve"> </w:t>
-      </w:r>
-      <w:r>
-        <w:t>any</w:t>
-      </w:r>
-      <w:r>
-        <w:rPr>
-          <w:spacing w:val="-2"/>
-        </w:rPr>
-        <w:t xml:space="preserve"> </w:t>
-      </w:r>
-      <w:r>
-        <w:t>part</w:t>
-      </w:r>
-      <w:r>
-        <w:rPr>
-          <w:spacing w:val="-2"/>
-        </w:rPr>
-        <w:t xml:space="preserve"> </w:t>
-      </w:r>
-      <w:r>
-        <w:t>of</w:t>
-      </w:r>
-      <w:r>
-        <w:rPr>
-          <w:spacing w:val="-1"/>
-        </w:rPr>
-        <w:t xml:space="preserve"> </w:t>
-      </w:r>
-      <w:r>
-        <w:t>the</w:t>
-      </w:r>
-      <w:r>
-        <w:rPr>
-          <w:spacing w:val="-2"/>
-        </w:rPr>
-        <w:t xml:space="preserve"> </w:t>
-      </w:r>
-      <w:r>
-        <w:t>Premises</w:t>
-      </w:r>
-      <w:r>
-        <w:rPr>
-          <w:spacing w:val="-2"/>
-        </w:rPr>
-        <w:t xml:space="preserve"> </w:t>
-      </w:r>
-      <w:r>
-        <w:t>is</w:t>
-      </w:r>
-      <w:r>
-        <w:rPr>
-          <w:spacing w:val="-2"/>
-        </w:rPr>
-        <w:t xml:space="preserve"> </w:t>
-      </w:r>
-      <w:r>
-        <w:t>unusable</w:t>
-      </w:r>
-      <w:r>
-        <w:rPr>
-          <w:spacing w:val="-2"/>
-        </w:rPr>
-        <w:t xml:space="preserve"> </w:t>
-      </w:r>
-      <w:r>
-        <w:t>by Tenant for the reasonable conduct of Tenant’s normal business in the Premises, Tenant shall give prompt</w:t>
-      </w:r>
-      <w:r>
-        <w:rPr>
-          <w:spacing w:val="-52"/>
-        </w:rPr>
-        <w:t xml:space="preserve"> </w:t>
-      </w:r>
-      <w:r>
         <w:t>notice to Landlord.</w:t>
       </w:r>
       <w:r>
@@ -28480,15 +28069,7 @@
         <w:t xml:space="preserve"> </w:t>
       </w:r>
       <w:r>
-        <w:t>Subject to the provisions of this Article (</w:t>
-      </w:r>
-      <w:proofErr w:type="spellStart"/>
-      <w:r>
-        <w:t>i</w:t>
-      </w:r>
-      <w:proofErr w:type="spellEnd"/>
-      <w:r>
-        <w:t>) Landlord shall, at Landlord’s expense,</w:t>
+        <w:t>Subject to the provisions of this Article (i) Landlord shall, at Landlord’s expense,</w:t>
       </w:r>
       <w:r>
         <w:rPr>
@@ -29490,15 +29071,7 @@
         <w:t xml:space="preserve"> </w:t>
       </w:r>
       <w:r>
-        <w:t>If a taking does not result in the termination of this lease (</w:t>
-      </w:r>
-      <w:proofErr w:type="spellStart"/>
-      <w:r>
-        <w:t>i</w:t>
-      </w:r>
-      <w:proofErr w:type="spellEnd"/>
-      <w:r>
-        <w:t>) Landlord shall, at Landlord’s</w:t>
+        <w:t>If a taking does not result in the termination of this lease (i) Landlord shall, at Landlord’s</w:t>
       </w:r>
       <w:r>
         <w:rPr>
@@ -30769,15 +30342,7 @@
         <w:t xml:space="preserve"> </w:t>
       </w:r>
       <w:r>
-        <w:t>(</w:t>
-      </w:r>
-      <w:proofErr w:type="spellStart"/>
-      <w:r>
-        <w:t>i</w:t>
-      </w:r>
-      <w:proofErr w:type="spellEnd"/>
-      <w:r>
-        <w:t>) the</w:t>
+        <w:t>(i) the</w:t>
       </w:r>
       <w:r>
         <w:rPr>
@@ -31488,15 +31053,7 @@
         <w:t xml:space="preserve"> </w:t>
       </w:r>
       <w:r>
-        <w:t>sublease, in form reasonably satisfactory to Landlord, that, among other things, provides that: (</w:t>
-      </w:r>
-      <w:proofErr w:type="spellStart"/>
-      <w:r>
-        <w:t>i</w:t>
-      </w:r>
-      <w:proofErr w:type="spellEnd"/>
-      <w:r>
-        <w:t>) the</w:t>
+        <w:t>sublease, in form reasonably satisfactory to Landlord, that, among other things, provides that: (i) the</w:t>
       </w:r>
       <w:r>
         <w:rPr>
@@ -34884,15 +34441,7 @@
         <w:t xml:space="preserve"> </w:t>
       </w:r>
       <w:r>
-        <w:t xml:space="preserve">Landlord or that person deems necessary to protect the </w:t>
-      </w:r>
-      <w:proofErr w:type="gramStart"/>
-      <w:r>
-        <w:t>Building</w:t>
-      </w:r>
-      <w:proofErr w:type="gramEnd"/>
-      <w:r>
-        <w:t>, without any abatement of the Rent or</w:t>
+        <w:t>Landlord or that person deems necessary to protect the Building, without any abatement of the Rent or</w:t>
       </w:r>
       <w:r>
         <w:rPr>
@@ -34932,15 +34481,7 @@
         <w:t xml:space="preserve"> </w:t>
       </w:r>
       <w:r>
-        <w:t xml:space="preserve">of the </w:t>
-      </w:r>
-      <w:proofErr w:type="gramStart"/>
-      <w:r>
-        <w:t>Building</w:t>
-      </w:r>
-      <w:proofErr w:type="gramEnd"/>
-      <w:r>
-        <w:t xml:space="preserve"> for any purpose, and to erect temporary scaffolds and other aids to construction on the</w:t>
+        <w:t>of the Building for any purpose, and to erect temporary scaffolds and other aids to construction on the</w:t>
       </w:r>
       <w:r>
         <w:rPr>
@@ -35209,13 +34750,8 @@
         </w:rPr>
         <w:t xml:space="preserve"> </w:t>
       </w:r>
-      <w:proofErr w:type="gramStart"/>
-      <w:r>
-        <w:t>Building</w:t>
-      </w:r>
-      <w:proofErr w:type="gramEnd"/>
-      <w:r>
-        <w:t>.</w:t>
+      <w:r>
+        <w:t>Building.</w:t>
       </w:r>
     </w:p>
     <w:p>
@@ -37018,15 +36554,7 @@
         <w:ind w:right="612" w:firstLine="1440"/>
       </w:pPr>
       <w:r>
-        <w:t>Landlord, at Landlord’s option, may (</w:t>
-      </w:r>
-      <w:proofErr w:type="spellStart"/>
-      <w:r>
-        <w:t>i</w:t>
-      </w:r>
-      <w:proofErr w:type="spellEnd"/>
-      <w:r>
-        <w:t>) relet the Premises, or any portion of the</w:t>
+        <w:t>Landlord, at Landlord’s option, may (i) relet the Premises, or any portion of the</w:t>
       </w:r>
       <w:r>
         <w:rPr>
@@ -37890,15 +37418,7 @@
         <w:ind w:right="161" w:firstLine="1440"/>
       </w:pPr>
       <w:r>
-        <w:t>Tenant shall also pay to Landlord, as damages, any deficiency between (</w:t>
-      </w:r>
-      <w:proofErr w:type="spellStart"/>
-      <w:r>
-        <w:t>i</w:t>
-      </w:r>
-      <w:proofErr w:type="spellEnd"/>
-      <w:r>
-        <w:t>) the</w:t>
+        <w:t>Tenant shall also pay to Landlord, as damages, any deficiency between (i) the</w:t>
       </w:r>
       <w:r>
         <w:rPr>
@@ -38232,15 +37752,7 @@
         <w:t xml:space="preserve"> </w:t>
       </w:r>
       <w:r>
-        <w:t xml:space="preserve">in the </w:t>
-      </w:r>
-      <w:proofErr w:type="gramStart"/>
-      <w:r>
-        <w:t>Building</w:t>
-      </w:r>
-      <w:proofErr w:type="gramEnd"/>
-      <w:r>
-        <w:t>, the rents collected under the reletting and the expenses of the reletting shall be equitably</w:t>
+        <w:t>in the Building, the rents collected under the reletting and the expenses of the reletting shall be equitably</w:t>
       </w:r>
       <w:r>
         <w:rPr>
@@ -38429,15 +37941,7 @@
         <w:t xml:space="preserve"> </w:t>
       </w:r>
       <w:r>
-        <w:t>damages for such deficiency) the amount by which (</w:t>
-      </w:r>
-      <w:proofErr w:type="spellStart"/>
-      <w:r>
-        <w:t>i</w:t>
-      </w:r>
-      <w:proofErr w:type="spellEnd"/>
-      <w:r>
-        <w:t>) the unpaid Rent for the period which otherwise</w:t>
+        <w:t>damages for such deficiency) the amount by which (i) the unpaid Rent for the period which otherwise</w:t>
       </w:r>
       <w:r>
         <w:rPr>
@@ -39088,15 +38592,7 @@
         <w:t xml:space="preserve"> </w:t>
       </w:r>
       <w:r>
-        <w:t>redeem the Premises, to re-enter or repossess the Premises, or to restore this lease, after (</w:t>
-      </w:r>
-      <w:proofErr w:type="spellStart"/>
-      <w:r>
-        <w:t>i</w:t>
-      </w:r>
-      <w:proofErr w:type="spellEnd"/>
-      <w:r>
-        <w:t>) Tenant is</w:t>
+        <w:t>redeem the Premises, to re-enter or repossess the Premises, or to restore this lease, after (i) Tenant is</w:t>
       </w:r>
       <w:r>
         <w:rPr>
@@ -41886,15 +41382,7 @@
         <w:t xml:space="preserve"> </w:t>
       </w:r>
       <w:r>
-        <w:t xml:space="preserve">the State of New York having jurisdiction in the county in which the </w:t>
-      </w:r>
-      <w:proofErr w:type="gramStart"/>
-      <w:r>
-        <w:t>Building</w:t>
-      </w:r>
-      <w:proofErr w:type="gramEnd"/>
-      <w:r>
-        <w:t xml:space="preserve"> is located.</w:t>
+        <w:t>the State of New York having jurisdiction in the county in which the Building is located.</w:t>
       </w:r>
       <w:r>
         <w:rPr>
@@ -42593,15 +42081,7 @@
         <w:t xml:space="preserve"> </w:t>
       </w:r>
       <w:r>
-        <w:t xml:space="preserve">Security in an </w:t>
-      </w:r>
-      <w:proofErr w:type="gramStart"/>
-      <w:r>
-        <w:t>interest bearing</w:t>
-      </w:r>
-      <w:proofErr w:type="gramEnd"/>
-      <w:r>
-        <w:t xml:space="preserve"> account or pay any interest to Tenant, Landlord shall retain the maximum</w:t>
+        <w:t>Security in an interest bearing account or pay any interest to Tenant, Landlord shall retain the maximum</w:t>
       </w:r>
       <w:r>
         <w:rPr>
@@ -51085,7 +50565,6 @@
         </w:rPr>
         <w:t xml:space="preserve"> </w:t>
       </w:r>
-      <w:proofErr w:type="gramStart"/>
       <w:r>
         <w:t>third</w:t>
       </w:r>
@@ -51098,7 +50577,6 @@
       <w:r>
         <w:t>party</w:t>
       </w:r>
-      <w:proofErr w:type="gramEnd"/>
       <w:r>
         <w:rPr>
           <w:spacing w:val="-2"/>
@@ -53486,15 +52964,7 @@
         <w:t xml:space="preserve"> </w:t>
       </w:r>
       <w:r>
-        <w:t xml:space="preserve">new construction affecting the </w:t>
-      </w:r>
-      <w:proofErr w:type="gramStart"/>
-      <w:r>
-        <w:t>Building</w:t>
-      </w:r>
-      <w:proofErr w:type="gramEnd"/>
-      <w:r>
-        <w:t>. Tenant acknowledges that in addition to all other obligations and</w:t>
+        <w:t>new construction affecting the Building. Tenant acknowledges that in addition to all other obligations and</w:t>
       </w:r>
       <w:r>
         <w:rPr>
@@ -53512,15 +52982,7 @@
         <w:t xml:space="preserve"> </w:t>
       </w:r>
       <w:r>
-        <w:t xml:space="preserve">exterior of the </w:t>
-      </w:r>
-      <w:proofErr w:type="gramStart"/>
-      <w:r>
-        <w:t>Building</w:t>
-      </w:r>
-      <w:proofErr w:type="gramEnd"/>
-      <w:r>
-        <w:t xml:space="preserve"> if (a) such work requires a permit from the Department of Buildings or (b) such</w:t>
+        <w:t>exterior of the Building if (a) such work requires a permit from the Department of Buildings or (b) such</w:t>
       </w:r>
       <w:r>
         <w:rPr>
@@ -53547,15 +53009,7 @@
         <w:t xml:space="preserve"> </w:t>
       </w:r>
       <w:r>
-        <w:t xml:space="preserve">the interior of the </w:t>
-      </w:r>
-      <w:proofErr w:type="gramStart"/>
-      <w:r>
-        <w:t>Building</w:t>
-      </w:r>
-      <w:proofErr w:type="gramEnd"/>
-      <w:r>
-        <w:t xml:space="preserve"> if (a) a permit from the Department of Buildings is required for the work, (b)</w:t>
+        <w:t>the interior of the Building if (a) a permit from the Department of Buildings is required for the work, (b)</w:t>
       </w:r>
       <w:r>
         <w:rPr>
@@ -54192,153 +53646,143 @@
         <w:t xml:space="preserve"> </w:t>
       </w:r>
       <w:r>
-        <w:t xml:space="preserve">hazard in the </w:t>
-      </w:r>
-      <w:proofErr w:type="gramStart"/>
+        <w:t>hazard in the Building and such batteries are barred from being present in the Building. The Tenant</w:t>
+      </w:r>
+      <w:r>
+        <w:rPr>
+          <w:spacing w:val="1"/>
+        </w:rPr>
+        <w:t xml:space="preserve"> </w:t>
+      </w:r>
+      <w:r>
+        <w:t>accordingly</w:t>
+      </w:r>
+      <w:r>
+        <w:rPr>
+          <w:spacing w:val="-7"/>
+        </w:rPr>
+        <w:t xml:space="preserve"> </w:t>
+      </w:r>
+      <w:r>
+        <w:t>agrees</w:t>
+      </w:r>
+      <w:r>
+        <w:rPr>
+          <w:spacing w:val="-6"/>
+        </w:rPr>
+        <w:t xml:space="preserve"> </w:t>
+      </w:r>
+      <w:r>
+        <w:t>that</w:t>
+      </w:r>
+      <w:r>
+        <w:rPr>
+          <w:spacing w:val="-7"/>
+        </w:rPr>
+        <w:t xml:space="preserve"> </w:t>
+      </w:r>
+      <w:r>
+        <w:t>the</w:t>
+      </w:r>
+      <w:r>
+        <w:rPr>
+          <w:spacing w:val="-5"/>
+        </w:rPr>
+        <w:t xml:space="preserve"> </w:t>
+      </w:r>
+      <w:r>
+        <w:t>presence</w:t>
+      </w:r>
+      <w:r>
+        <w:rPr>
+          <w:spacing w:val="-6"/>
+        </w:rPr>
+        <w:t xml:space="preserve"> </w:t>
+      </w:r>
+      <w:r>
+        <w:t>of</w:t>
+      </w:r>
+      <w:r>
+        <w:rPr>
+          <w:spacing w:val="-6"/>
+        </w:rPr>
+        <w:t xml:space="preserve"> </w:t>
+      </w:r>
+      <w:r>
+        <w:t>LIBS</w:t>
+      </w:r>
+      <w:r>
+        <w:rPr>
+          <w:spacing w:val="-6"/>
+        </w:rPr>
+        <w:t xml:space="preserve"> </w:t>
+      </w:r>
+      <w:r>
+        <w:t>in</w:t>
+      </w:r>
+      <w:r>
+        <w:rPr>
+          <w:spacing w:val="-6"/>
+        </w:rPr>
+        <w:t xml:space="preserve"> </w:t>
+      </w:r>
+      <w:r>
+        <w:t>the</w:t>
+      </w:r>
+      <w:r>
+        <w:rPr>
+          <w:spacing w:val="-6"/>
+        </w:rPr>
+        <w:t xml:space="preserve"> </w:t>
+      </w:r>
+      <w:r>
+        <w:t>Premises</w:t>
+      </w:r>
+      <w:r>
+        <w:rPr>
+          <w:spacing w:val="-6"/>
+        </w:rPr>
+        <w:t xml:space="preserve"> </w:t>
+      </w:r>
+      <w:r>
+        <w:t>or</w:t>
+      </w:r>
+      <w:r>
+        <w:rPr>
+          <w:spacing w:val="-6"/>
+        </w:rPr>
+        <w:t xml:space="preserve"> </w:t>
+      </w:r>
+      <w:r>
+        <w:t>elsewhere</w:t>
+      </w:r>
+      <w:r>
+        <w:rPr>
+          <w:spacing w:val="-7"/>
+        </w:rPr>
+        <w:t xml:space="preserve"> </w:t>
+      </w:r>
+      <w:r>
+        <w:t>in</w:t>
+      </w:r>
+      <w:r>
+        <w:rPr>
+          <w:spacing w:val="-1"/>
+        </w:rPr>
+        <w:t xml:space="preserve"> </w:t>
+      </w:r>
+      <w:r>
+        <w:t>the</w:t>
+      </w:r>
+      <w:r>
+        <w:rPr>
+          <w:spacing w:val="-6"/>
+        </w:rPr>
+        <w:t xml:space="preserve"> </w:t>
+      </w:r>
       <w:r>
         <w:t>Building</w:t>
       </w:r>
-      <w:proofErr w:type="gramEnd"/>
-      <w:r>
-        <w:t xml:space="preserve"> and such batteries are barred from being present in the Building. The Tenant</w:t>
-      </w:r>
-      <w:r>
-        <w:rPr>
-          <w:spacing w:val="1"/>
-        </w:rPr>
-        <w:t xml:space="preserve"> </w:t>
-      </w:r>
-      <w:r>
-        <w:t>accordingly</w:t>
-      </w:r>
-      <w:r>
-        <w:rPr>
-          <w:spacing w:val="-7"/>
-        </w:rPr>
-        <w:t xml:space="preserve"> </w:t>
-      </w:r>
-      <w:r>
-        <w:t>agrees</w:t>
-      </w:r>
-      <w:r>
-        <w:rPr>
-          <w:spacing w:val="-6"/>
-        </w:rPr>
-        <w:t xml:space="preserve"> </w:t>
-      </w:r>
-      <w:r>
-        <w:t>that</w:t>
-      </w:r>
-      <w:r>
-        <w:rPr>
-          <w:spacing w:val="-7"/>
-        </w:rPr>
-        <w:t xml:space="preserve"> </w:t>
-      </w:r>
-      <w:r>
-        <w:t>the</w:t>
-      </w:r>
-      <w:r>
-        <w:rPr>
-          <w:spacing w:val="-5"/>
-        </w:rPr>
-        <w:t xml:space="preserve"> </w:t>
-      </w:r>
-      <w:r>
-        <w:t>presence</w:t>
-      </w:r>
-      <w:r>
-        <w:rPr>
-          <w:spacing w:val="-6"/>
-        </w:rPr>
-        <w:t xml:space="preserve"> </w:t>
-      </w:r>
-      <w:r>
-        <w:t>of</w:t>
-      </w:r>
-      <w:r>
-        <w:rPr>
-          <w:spacing w:val="-6"/>
-        </w:rPr>
-        <w:t xml:space="preserve"> </w:t>
-      </w:r>
-      <w:r>
-        <w:t>LIBS</w:t>
-      </w:r>
-      <w:r>
-        <w:rPr>
-          <w:spacing w:val="-6"/>
-        </w:rPr>
-        <w:t xml:space="preserve"> </w:t>
-      </w:r>
-      <w:r>
-        <w:t>in</w:t>
-      </w:r>
-      <w:r>
-        <w:rPr>
-          <w:spacing w:val="-6"/>
-        </w:rPr>
-        <w:t xml:space="preserve"> </w:t>
-      </w:r>
-      <w:r>
-        <w:t>the</w:t>
-      </w:r>
-      <w:r>
-        <w:rPr>
-          <w:spacing w:val="-6"/>
-        </w:rPr>
-        <w:t xml:space="preserve"> </w:t>
-      </w:r>
-      <w:r>
-        <w:t>Premises</w:t>
-      </w:r>
-      <w:r>
-        <w:rPr>
-          <w:spacing w:val="-6"/>
-        </w:rPr>
-        <w:t xml:space="preserve"> </w:t>
-      </w:r>
-      <w:r>
-        <w:t>or</w:t>
-      </w:r>
-      <w:r>
-        <w:rPr>
-          <w:spacing w:val="-6"/>
-        </w:rPr>
-        <w:t xml:space="preserve"> </w:t>
-      </w:r>
-      <w:r>
-        <w:t>elsewhere</w:t>
-      </w:r>
-      <w:r>
-        <w:rPr>
-          <w:spacing w:val="-7"/>
-        </w:rPr>
-        <w:t xml:space="preserve"> </w:t>
-      </w:r>
-      <w:r>
-        <w:t>in</w:t>
-      </w:r>
-      <w:r>
-        <w:rPr>
-          <w:spacing w:val="-1"/>
-        </w:rPr>
-        <w:t xml:space="preserve"> </w:t>
-      </w:r>
-      <w:r>
-        <w:t>the</w:t>
-      </w:r>
-      <w:r>
-        <w:rPr>
-          <w:spacing w:val="-6"/>
-        </w:rPr>
-        <w:t xml:space="preserve"> </w:t>
-      </w:r>
-      <w:proofErr w:type="gramStart"/>
-      <w:r>
-        <w:t>Building</w:t>
-      </w:r>
-      <w:proofErr w:type="gramEnd"/>
       <w:r>
         <w:rPr>
           <w:spacing w:val="-6"/>
@@ -54582,15 +54026,7 @@
         <w:t xml:space="preserve"> </w:t>
       </w:r>
       <w:r>
-        <w:t xml:space="preserve">the Premises or in common areas of the </w:t>
-      </w:r>
-      <w:proofErr w:type="gramStart"/>
-      <w:r>
-        <w:t>Building</w:t>
-      </w:r>
-      <w:proofErr w:type="gramEnd"/>
-      <w:r>
-        <w:t>. Given the danger presented by LIBS, a breach of the</w:t>
+        <w:t>the Premises or in common areas of the Building. Given the danger presented by LIBS, a breach of the</w:t>
       </w:r>
       <w:r>
         <w:rPr>
@@ -54948,7 +54384,6 @@
         </w:rPr>
         <w:t xml:space="preserve"> </w:t>
       </w:r>
-      <w:proofErr w:type="gramStart"/>
       <w:r>
         <w:rPr>
           <w:rFonts w:ascii="Times New Roman" w:eastAsia="Times New Roman" w:hAnsi="Times New Roman" w:cs="Times New Roman"/>
@@ -54958,7 +54393,6 @@
         </w:rPr>
         <w:t xml:space="preserve">{{ </w:t>
       </w:r>
-      <w:proofErr w:type="spellStart"/>
       <w:r>
         <w:rPr>
           <w:rFonts w:ascii="Times New Roman" w:eastAsia="Times New Roman" w:hAnsi="Times New Roman" w:cs="Times New Roman"/>
@@ -54967,20 +54401,8 @@
           <w:u w:val="single"/>
           <w:shd w:val="clear" w:color="auto" w:fill="FFFF00"/>
         </w:rPr>
-        <w:t>landlord</w:t>
-      </w:r>
-      <w:proofErr w:type="gramEnd"/>
-      <w:r>
-        <w:rPr>
-          <w:rFonts w:ascii="Times New Roman" w:eastAsia="Times New Roman" w:hAnsi="Times New Roman" w:cs="Times New Roman"/>
-          <w:color w:val="000000"/>
-          <w:highlight w:val="yellow"/>
-          <w:u w:val="single"/>
-          <w:shd w:val="clear" w:color="auto" w:fill="FFFF00"/>
-        </w:rPr>
-        <w:t>_entity</w:t>
-      </w:r>
-      <w:proofErr w:type="spellEnd"/>
+        <w:t>landlord_entity</w:t>
+      </w:r>
       <w:r>
         <w:rPr>
           <w:rFonts w:ascii="Times New Roman" w:eastAsia="Times New Roman" w:hAnsi="Times New Roman" w:cs="Times New Roman"/>
@@ -55057,14 +54479,7 @@
         <w:rPr>
           <w:u w:val="single"/>
         </w:rPr>
-        <w:t xml:space="preserve">Tenant: </w:t>
-      </w:r>
-      <w:proofErr w:type="gramStart"/>
-      <w:r>
-        <w:rPr>
-          <w:u w:val="single"/>
-        </w:rPr>
-        <w:t xml:space="preserve">   </w:t>
+        <w:t xml:space="preserve">Tenant:    </w:t>
       </w:r>
       <w:r>
         <w:rPr>
@@ -55072,18 +54487,8 @@
           <w:highlight w:val="yellow"/>
           <w:u w:val="single"/>
         </w:rPr>
-        <w:t>{</w:t>
-      </w:r>
-      <w:proofErr w:type="gramEnd"/>
-      <w:r>
-        <w:rPr>
-          <w:color w:val="000000"/>
-          <w:highlight w:val="yellow"/>
-          <w:u w:val="single"/>
-        </w:rPr>
-        <w:t xml:space="preserve">{ </w:t>
-      </w:r>
-      <w:proofErr w:type="spellStart"/>
+        <w:t xml:space="preserve">{{ </w:t>
+      </w:r>
       <w:r>
         <w:rPr>
           <w:color w:val="000000"/>
@@ -55093,7 +54498,6 @@
         </w:rPr>
         <w:t>tenant_entity</w:t>
       </w:r>
-      <w:proofErr w:type="spellEnd"/>
       <w:r>
         <w:rPr>
           <w:color w:val="000000"/>
@@ -55606,23 +55010,7 @@
           <w:rFonts w:ascii="Times New Roman" w:hAnsi="Times New Roman" w:cs="Times New Roman"/>
           <w:highlight w:val="yellow"/>
         </w:rPr>
-        <w:t>{{</w:t>
-      </w:r>
-      <w:proofErr w:type="spellStart"/>
-      <w:r>
-        <w:rPr>
-          <w:rFonts w:ascii="Times New Roman" w:hAnsi="Times New Roman" w:cs="Times New Roman"/>
-          <w:highlight w:val="yellow"/>
-        </w:rPr>
-        <w:t>rent_schedule_text</w:t>
-      </w:r>
-      <w:proofErr w:type="spellEnd"/>
-      <w:r>
-        <w:rPr>
-          <w:rFonts w:ascii="Times New Roman" w:hAnsi="Times New Roman" w:cs="Times New Roman"/>
-          <w:highlight w:val="yellow"/>
-        </w:rPr>
-        <w:t>}}</w:t>
+        <w:t>{{rent_schedule_text}}</w:t>
       </w:r>
     </w:p>
     <w:p>
@@ -56338,7 +55726,6 @@
         </w:rPr>
         <w:t xml:space="preserve"> </w:t>
       </w:r>
-      <w:proofErr w:type="gramStart"/>
       <w:r>
         <w:rPr>
           <w:rFonts w:ascii="Times New Roman" w:eastAsia="Times New Roman" w:hAnsi="Times New Roman" w:cs="Times New Roman"/>
@@ -56347,7 +55734,6 @@
         </w:rPr>
         <w:t xml:space="preserve">{{ </w:t>
       </w:r>
-      <w:proofErr w:type="spellStart"/>
       <w:r>
         <w:rPr>
           <w:rFonts w:ascii="Times New Roman" w:eastAsia="Times New Roman" w:hAnsi="Times New Roman" w:cs="Times New Roman"/>
@@ -56355,9 +55741,8 @@
           <w:highlight w:val="yellow"/>
           <w:shd w:val="clear" w:color="auto" w:fill="FFFF00"/>
         </w:rPr>
-        <w:t>rent</w:t>
-      </w:r>
-      <w:proofErr w:type="gramEnd"/>
+        <w:t>rent_concession</w:t>
+      </w:r>
       <w:r>
         <w:rPr>
           <w:rFonts w:ascii="Times New Roman" w:eastAsia="Times New Roman" w:hAnsi="Times New Roman" w:cs="Times New Roman"/>
@@ -56365,7 +55750,31 @@
           <w:highlight w:val="yellow"/>
           <w:shd w:val="clear" w:color="auto" w:fill="FFFF00"/>
         </w:rPr>
-        <w:t>_concession</w:t>
+        <w:t>_words</w:t>
+      </w:r>
+      <w:r>
+        <w:rPr>
+          <w:rFonts w:ascii="Times New Roman" w:eastAsia="Times New Roman" w:hAnsi="Times New Roman" w:cs="Times New Roman"/>
+          <w:color w:val="000000"/>
+          <w:highlight w:val="yellow"/>
+        </w:rPr>
+        <w:t xml:space="preserve"> }}</w:t>
+      </w:r>
+      <w:r>
+        <w:rPr>
+          <w:rFonts w:ascii="Times New Roman" w:hAnsi="Times New Roman" w:cs="Times New Roman"/>
+          <w:spacing w:val="-6"/>
+          <w:highlight w:val="yellow"/>
+        </w:rPr>
+        <w:t xml:space="preserve"> </w:t>
+      </w:r>
+      <w:r>
+        <w:rPr>
+          <w:rFonts w:ascii="Times New Roman" w:hAnsi="Times New Roman" w:cs="Times New Roman"/>
+          <w:spacing w:val="-6"/>
+          <w:highlight w:val="yellow"/>
+        </w:rPr>
+        <w:t>({{</w:t>
       </w:r>
       <w:r>
         <w:rPr>
@@ -56374,44 +55783,8 @@
           <w:highlight w:val="yellow"/>
           <w:shd w:val="clear" w:color="auto" w:fill="FFFF00"/>
         </w:rPr>
-        <w:t>_words</w:t>
-      </w:r>
-      <w:proofErr w:type="spellEnd"/>
-      <w:r>
-        <w:rPr>
-          <w:rFonts w:ascii="Times New Roman" w:eastAsia="Times New Roman" w:hAnsi="Times New Roman" w:cs="Times New Roman"/>
-          <w:color w:val="000000"/>
-          <w:highlight w:val="yellow"/>
-        </w:rPr>
-        <w:t xml:space="preserve"> }}</w:t>
-      </w:r>
-      <w:r>
-        <w:rPr>
-          <w:rFonts w:ascii="Times New Roman" w:hAnsi="Times New Roman" w:cs="Times New Roman"/>
-          <w:spacing w:val="-6"/>
-          <w:highlight w:val="yellow"/>
-        </w:rPr>
-        <w:t xml:space="preserve"> </w:t>
-      </w:r>
-      <w:r>
-        <w:rPr>
-          <w:rFonts w:ascii="Times New Roman" w:hAnsi="Times New Roman" w:cs="Times New Roman"/>
-          <w:spacing w:val="-6"/>
-          <w:highlight w:val="yellow"/>
-        </w:rPr>
-        <w:t>({{</w:t>
-      </w:r>
-      <w:proofErr w:type="spellStart"/>
-      <w:r>
-        <w:rPr>
-          <w:rFonts w:ascii="Times New Roman" w:eastAsia="Times New Roman" w:hAnsi="Times New Roman" w:cs="Times New Roman"/>
-          <w:color w:val="000000"/>
-          <w:highlight w:val="yellow"/>
-          <w:shd w:val="clear" w:color="auto" w:fill="FFFF00"/>
-        </w:rPr>
         <w:t>rent_concession</w:t>
       </w:r>
-      <w:proofErr w:type="spellEnd"/>
       <w:r>
         <w:rPr>
           <w:rFonts w:ascii="Times New Roman" w:hAnsi="Times New Roman" w:cs="Times New Roman"/>
@@ -57380,37 +56753,21 @@
           <w:rFonts w:ascii="Times New Roman" w:hAnsi="Times New Roman" w:cs="Times New Roman"/>
           <w:highlight w:val="yellow"/>
         </w:rPr>
-        <w:t>{{</w:t>
-      </w:r>
-      <w:proofErr w:type="spellStart"/>
+        <w:t>{{landlord</w:t>
+      </w:r>
       <w:r>
         <w:rPr>
           <w:rFonts w:ascii="Times New Roman" w:hAnsi="Times New Roman" w:cs="Times New Roman"/>
           <w:highlight w:val="yellow"/>
         </w:rPr>
-        <w:t>landlord</w:t>
+        <w:t>_</w:t>
       </w:r>
       <w:r>
         <w:rPr>
           <w:rFonts w:ascii="Times New Roman" w:hAnsi="Times New Roman" w:cs="Times New Roman"/>
           <w:highlight w:val="yellow"/>
         </w:rPr>
-        <w:t>_</w:t>
-      </w:r>
-      <w:r>
-        <w:rPr>
-          <w:rFonts w:ascii="Times New Roman" w:hAnsi="Times New Roman" w:cs="Times New Roman"/>
-          <w:highlight w:val="yellow"/>
-        </w:rPr>
-        <w:t>work</w:t>
-      </w:r>
-      <w:proofErr w:type="spellEnd"/>
-      <w:r>
-        <w:rPr>
-          <w:rFonts w:ascii="Times New Roman" w:hAnsi="Times New Roman" w:cs="Times New Roman"/>
-          <w:highlight w:val="yellow"/>
-        </w:rPr>
-        <w:t>}}</w:t>
+        <w:t>work}}</w:t>
       </w:r>
     </w:p>
     <w:p>
@@ -57635,7 +56992,6 @@
         </w:rPr>
         <w:t xml:space="preserve"> </w:t>
       </w:r>
-      <w:proofErr w:type="gramStart"/>
       <w:r>
         <w:rPr>
           <w:color w:val="000000"/>
@@ -57643,25 +56999,14 @@
         </w:rPr>
         <w:t xml:space="preserve">{{ </w:t>
       </w:r>
-      <w:proofErr w:type="spellStart"/>
       <w:r>
         <w:rPr>
           <w:color w:val="000000"/>
           <w:highlight w:val="yellow"/>
           <w:shd w:val="clear" w:color="auto" w:fill="FFFF00"/>
         </w:rPr>
-        <w:t>previous</w:t>
-      </w:r>
-      <w:proofErr w:type="gramEnd"/>
-      <w:r>
-        <w:rPr>
-          <w:color w:val="000000"/>
-          <w:highlight w:val="yellow"/>
-          <w:shd w:val="clear" w:color="auto" w:fill="FFFF00"/>
-        </w:rPr>
-        <w:t>_tenant_name</w:t>
-      </w:r>
-      <w:proofErr w:type="spellEnd"/>
+        <w:t>previous_tenant_name</w:t>
+      </w:r>
       <w:r>
         <w:rPr>
           <w:color w:val="000000"/>
@@ -57718,7 +57063,6 @@
         </w:rPr>
         <w:t xml:space="preserve">certain ground floor retail space known as </w:t>
       </w:r>
-      <w:proofErr w:type="gramStart"/>
       <w:r>
         <w:rPr>
           <w:rFonts w:ascii="Times New Roman" w:eastAsia="Times New Roman" w:hAnsi="Times New Roman" w:cs="Times New Roman"/>
@@ -57727,7 +57071,6 @@
         </w:rPr>
         <w:t xml:space="preserve">{{ </w:t>
       </w:r>
-      <w:proofErr w:type="spellStart"/>
       <w:r>
         <w:rPr>
           <w:rFonts w:ascii="Times New Roman" w:eastAsia="Times New Roman" w:hAnsi="Times New Roman" w:cs="Times New Roman"/>
@@ -57735,9 +57078,31 @@
           <w:highlight w:val="yellow"/>
           <w:shd w:val="clear" w:color="auto" w:fill="FFFF00"/>
         </w:rPr>
-        <w:t>building</w:t>
-      </w:r>
-      <w:proofErr w:type="gramEnd"/>
+        <w:t>building_c_address</w:t>
+      </w:r>
+      <w:r>
+        <w:rPr>
+          <w:rFonts w:ascii="Times New Roman" w:eastAsia="Times New Roman" w:hAnsi="Times New Roman" w:cs="Times New Roman"/>
+          <w:color w:val="000000"/>
+          <w:highlight w:val="yellow"/>
+        </w:rPr>
+        <w:t xml:space="preserve"> }}</w:t>
+      </w:r>
+      <w:r>
+        <w:rPr>
+          <w:rFonts w:ascii="Times New Roman" w:hAnsi="Times New Roman" w:cs="Times New Roman"/>
+          <w:highlight w:val="yellow"/>
+        </w:rPr>
+        <w:t xml:space="preserve">, </w:t>
+      </w:r>
+      <w:r>
+        <w:rPr>
+          <w:rFonts w:ascii="Times New Roman" w:eastAsia="Times New Roman" w:hAnsi="Times New Roman" w:cs="Times New Roman"/>
+          <w:color w:val="000000"/>
+          <w:highlight w:val="yellow"/>
+        </w:rPr>
+        <w:t xml:space="preserve">{{ </w:t>
+      </w:r>
       <w:r>
         <w:rPr>
           <w:rFonts w:ascii="Times New Roman" w:eastAsia="Times New Roman" w:hAnsi="Times New Roman" w:cs="Times New Roman"/>
@@ -57745,43 +57110,8 @@
           <w:highlight w:val="yellow"/>
           <w:shd w:val="clear" w:color="auto" w:fill="FFFF00"/>
         </w:rPr>
-        <w:t>_c_address</w:t>
-      </w:r>
-      <w:proofErr w:type="spellEnd"/>
-      <w:r>
-        <w:rPr>
-          <w:rFonts w:ascii="Times New Roman" w:eastAsia="Times New Roman" w:hAnsi="Times New Roman" w:cs="Times New Roman"/>
-          <w:color w:val="000000"/>
-          <w:highlight w:val="yellow"/>
-        </w:rPr>
-        <w:t xml:space="preserve"> }}</w:t>
-      </w:r>
-      <w:r>
-        <w:rPr>
-          <w:rFonts w:ascii="Times New Roman" w:hAnsi="Times New Roman" w:cs="Times New Roman"/>
-          <w:highlight w:val="yellow"/>
-        </w:rPr>
-        <w:t xml:space="preserve">, </w:t>
-      </w:r>
-      <w:r>
-        <w:rPr>
-          <w:rFonts w:ascii="Times New Roman" w:eastAsia="Times New Roman" w:hAnsi="Times New Roman" w:cs="Times New Roman"/>
-          <w:color w:val="000000"/>
-          <w:highlight w:val="yellow"/>
-        </w:rPr>
-        <w:t xml:space="preserve">{{ </w:t>
-      </w:r>
-      <w:proofErr w:type="spellStart"/>
-      <w:r>
-        <w:rPr>
-          <w:rFonts w:ascii="Times New Roman" w:eastAsia="Times New Roman" w:hAnsi="Times New Roman" w:cs="Times New Roman"/>
-          <w:color w:val="000000"/>
-          <w:highlight w:val="yellow"/>
-          <w:shd w:val="clear" w:color="auto" w:fill="FFFF00"/>
-        </w:rPr>
         <w:t>unit_number</w:t>
       </w:r>
-      <w:proofErr w:type="spellEnd"/>
       <w:r>
         <w:rPr>
           <w:rFonts w:ascii="Times New Roman" w:eastAsia="Times New Roman" w:hAnsi="Times New Roman" w:cs="Times New Roman"/>
@@ -57868,7 +57198,6 @@
         </w:rPr>
         <w:t xml:space="preserve">certain space in a portion of the basement of the Building which was formerly occupied by </w:t>
       </w:r>
-      <w:proofErr w:type="gramStart"/>
       <w:r>
         <w:rPr>
           <w:rFonts w:ascii="Times New Roman" w:eastAsia="Times New Roman" w:hAnsi="Times New Roman" w:cs="Times New Roman"/>
@@ -57877,7 +57206,6 @@
         </w:rPr>
         <w:t xml:space="preserve">{{ </w:t>
       </w:r>
-      <w:proofErr w:type="spellStart"/>
       <w:r>
         <w:rPr>
           <w:rFonts w:ascii="Times New Roman" w:eastAsia="Times New Roman" w:hAnsi="Times New Roman" w:cs="Times New Roman"/>
@@ -57885,24 +57213,13 @@
           <w:highlight w:val="yellow"/>
           <w:shd w:val="clear" w:color="auto" w:fill="FFFF00"/>
         </w:rPr>
-        <w:t>previous</w:t>
-      </w:r>
-      <w:proofErr w:type="gramEnd"/>
+        <w:t>previous_tenant_name</w:t>
+      </w:r>
       <w:r>
         <w:rPr>
           <w:rFonts w:ascii="Times New Roman" w:eastAsia="Times New Roman" w:hAnsi="Times New Roman" w:cs="Times New Roman"/>
           <w:color w:val="000000"/>
           <w:highlight w:val="yellow"/>
-          <w:shd w:val="clear" w:color="auto" w:fill="FFFF00"/>
-        </w:rPr>
-        <w:t>_tenant_name</w:t>
-      </w:r>
-      <w:proofErr w:type="spellEnd"/>
-      <w:r>
-        <w:rPr>
-          <w:rFonts w:ascii="Times New Roman" w:eastAsia="Times New Roman" w:hAnsi="Times New Roman" w:cs="Times New Roman"/>
-          <w:color w:val="000000"/>
-          <w:highlight w:val="yellow"/>
         </w:rPr>
         <w:t xml:space="preserve"> }}</w:t>
       </w:r>
@@ -58365,16 +57682,8 @@
         <w:rPr>
           <w:rFonts w:ascii="Times New Roman" w:hAnsi="Times New Roman" w:cs="Times New Roman"/>
         </w:rPr>
-        <w:t xml:space="preserve">utility </w:t>
-      </w:r>
-      <w:proofErr w:type="gramStart"/>
-      <w:r>
-        <w:rPr>
-          <w:rFonts w:ascii="Times New Roman" w:hAnsi="Times New Roman" w:cs="Times New Roman"/>
-        </w:rPr>
-        <w:t>companies’</w:t>
-      </w:r>
-      <w:proofErr w:type="gramEnd"/>
+        <w:t>utility companies’</w:t>
+      </w:r>
       <w:r>
         <w:rPr>
           <w:rFonts w:ascii="Times New Roman" w:hAnsi="Times New Roman" w:cs="Times New Roman"/>
@@ -60200,15 +59509,7 @@
         <w:t xml:space="preserve"> </w:t>
       </w:r>
       <w:r>
-        <w:t xml:space="preserve">attached, with respect to the </w:t>
-      </w:r>
-      <w:proofErr w:type="gramStart"/>
-      <w:r>
-        <w:t>Building</w:t>
-      </w:r>
-      <w:proofErr w:type="gramEnd"/>
-      <w:r>
-        <w:t>.</w:t>
+        <w:t>attached, with respect to the Building.</w:t>
       </w:r>
       <w:r>
         <w:rPr>
@@ -60308,21 +59609,7 @@
         <w:rPr>
           <w:rFonts w:ascii="Times New Roman" w:hAnsi="Times New Roman" w:cs="Times New Roman"/>
         </w:rPr>
-        <w:t xml:space="preserve">and occupancy of any other tenant at the </w:t>
-      </w:r>
-      <w:proofErr w:type="gramStart"/>
-      <w:r>
-        <w:rPr>
-          <w:rFonts w:ascii="Times New Roman" w:hAnsi="Times New Roman" w:cs="Times New Roman"/>
-        </w:rPr>
-        <w:t>Building</w:t>
-      </w:r>
-      <w:proofErr w:type="gramEnd"/>
-      <w:r>
-        <w:rPr>
-          <w:rFonts w:ascii="Times New Roman" w:hAnsi="Times New Roman" w:cs="Times New Roman"/>
-        </w:rPr>
-        <w:t>.</w:t>
+        <w:t>and occupancy of any other tenant at the Building.</w:t>
       </w:r>
       <w:r>
         <w:rPr>
@@ -60348,21 +59635,7 @@
         <w:rPr>
           <w:rFonts w:ascii="Times New Roman" w:hAnsi="Times New Roman" w:cs="Times New Roman"/>
         </w:rPr>
-        <w:t xml:space="preserve">any unseemly or disturbing noises or disturb or interfere with the occupants of the </w:t>
-      </w:r>
-      <w:proofErr w:type="gramStart"/>
-      <w:r>
-        <w:rPr>
-          <w:rFonts w:ascii="Times New Roman" w:hAnsi="Times New Roman" w:cs="Times New Roman"/>
-        </w:rPr>
-        <w:t>Building</w:t>
-      </w:r>
-      <w:proofErr w:type="gramEnd"/>
-      <w:r>
-        <w:rPr>
-          <w:rFonts w:ascii="Times New Roman" w:hAnsi="Times New Roman" w:cs="Times New Roman"/>
-        </w:rPr>
-        <w:t xml:space="preserve"> or</w:t>
+        <w:t>any unseemly or disturbing noises or disturb or interfere with the occupants of the Building or</w:t>
       </w:r>
       <w:r>
         <w:rPr>
@@ -60944,19 +60217,11 @@
         </w:rPr>
         <w:t xml:space="preserve"> </w:t>
       </w:r>
-      <w:proofErr w:type="gramStart"/>
-      <w:r>
-        <w:rPr>
-          <w:rFonts w:ascii="Times New Roman" w:hAnsi="Times New Roman" w:cs="Times New Roman"/>
-        </w:rPr>
-        <w:t>Building</w:t>
-      </w:r>
-      <w:proofErr w:type="gramEnd"/>
-      <w:r>
-        <w:rPr>
-          <w:rFonts w:ascii="Times New Roman" w:hAnsi="Times New Roman" w:cs="Times New Roman"/>
-        </w:rPr>
-        <w:t>,</w:t>
+      <w:r>
+        <w:rPr>
+          <w:rFonts w:ascii="Times New Roman" w:hAnsi="Times New Roman" w:cs="Times New Roman"/>
+        </w:rPr>
+        <w:t>Building,</w:t>
       </w:r>
       <w:r>
         <w:rPr>
@@ -61113,21 +60378,7 @@
         <w:rPr>
           <w:rFonts w:ascii="Times New Roman" w:hAnsi="Times New Roman" w:cs="Times New Roman"/>
         </w:rPr>
-        <w:t xml:space="preserve">purpose or in any manner other than for the purposes and in the </w:t>
-      </w:r>
-      <w:proofErr w:type="gramStart"/>
-      <w:r>
-        <w:rPr>
-          <w:rFonts w:ascii="Times New Roman" w:hAnsi="Times New Roman" w:cs="Times New Roman"/>
-        </w:rPr>
-        <w:t>manner</w:t>
-      </w:r>
-      <w:proofErr w:type="gramEnd"/>
-      <w:r>
-        <w:rPr>
-          <w:rFonts w:ascii="Times New Roman" w:hAnsi="Times New Roman" w:cs="Times New Roman"/>
-        </w:rPr>
-        <w:t xml:space="preserve"> they were intended to be</w:t>
+        <w:t>purpose or in any manner other than for the purposes and in the manner they were intended to be</w:t>
       </w:r>
       <w:r>
         <w:rPr>
@@ -61648,21 +60899,7 @@
         <w:rPr>
           <w:rFonts w:ascii="Times New Roman" w:hAnsi="Times New Roman" w:cs="Times New Roman"/>
         </w:rPr>
-        <w:t xml:space="preserve">judgment, tends to impair the reputation of the </w:t>
-      </w:r>
-      <w:proofErr w:type="gramStart"/>
-      <w:r>
-        <w:rPr>
-          <w:rFonts w:ascii="Times New Roman" w:hAnsi="Times New Roman" w:cs="Times New Roman"/>
-        </w:rPr>
-        <w:t>Building</w:t>
-      </w:r>
-      <w:proofErr w:type="gramEnd"/>
-      <w:r>
-        <w:rPr>
-          <w:rFonts w:ascii="Times New Roman" w:hAnsi="Times New Roman" w:cs="Times New Roman"/>
-        </w:rPr>
-        <w:t xml:space="preserve"> or the desirability of the Building for</w:t>
+        <w:t>judgment, tends to impair the reputation of the Building or the desirability of the Building for</w:t>
       </w:r>
       <w:r>
         <w:rPr>
@@ -62928,7 +62165,6 @@
         </w:rPr>
         <w:t xml:space="preserve">, </w:t>
       </w:r>
-      <w:proofErr w:type="gramStart"/>
       <w:r>
         <w:rPr>
           <w:rFonts w:ascii="Times New Roman" w:eastAsia="Times New Roman" w:hAnsi="Times New Roman" w:cs="Times New Roman"/>
@@ -62937,7 +62173,6 @@
         </w:rPr>
         <w:t xml:space="preserve">{{ </w:t>
       </w:r>
-      <w:proofErr w:type="spellStart"/>
       <w:r>
         <w:rPr>
           <w:rFonts w:ascii="Times New Roman" w:eastAsia="Times New Roman" w:hAnsi="Times New Roman" w:cs="Times New Roman"/>
@@ -62945,9 +62180,36 @@
           <w:highlight w:val="yellow"/>
           <w:shd w:val="clear" w:color="auto" w:fill="FFFF00"/>
         </w:rPr>
-        <w:t>tax</w:t>
-      </w:r>
-      <w:proofErr w:type="gramEnd"/>
+        <w:t>tax_year</w:t>
+      </w:r>
+      <w:r>
+        <w:rPr>
+          <w:rFonts w:ascii="Times New Roman" w:eastAsia="Times New Roman" w:hAnsi="Times New Roman" w:cs="Times New Roman"/>
+          <w:color w:val="000000"/>
+          <w:highlight w:val="yellow"/>
+        </w:rPr>
+        <w:t xml:space="preserve"> }}</w:t>
+      </w:r>
+      <w:r>
+        <w:rPr>
+          <w:rFonts w:ascii="Times New Roman" w:hAnsi="Times New Roman" w:cs="Times New Roman"/>
+        </w:rPr>
+        <w:t xml:space="preserve"> to June 30,</w:t>
+      </w:r>
+      <w:r>
+        <w:rPr>
+          <w:rFonts w:ascii="Times New Roman" w:hAnsi="Times New Roman" w:cs="Times New Roman"/>
+        </w:rPr>
+        <w:t xml:space="preserve"> </w:t>
+      </w:r>
+      <w:r>
+        <w:rPr>
+          <w:rFonts w:ascii="Times New Roman" w:eastAsia="Times New Roman" w:hAnsi="Times New Roman" w:cs="Times New Roman"/>
+          <w:color w:val="000000"/>
+          <w:highlight w:val="yellow"/>
+        </w:rPr>
+        <w:t xml:space="preserve">{{ </w:t>
+      </w:r>
       <w:r>
         <w:rPr>
           <w:rFonts w:ascii="Times New Roman" w:eastAsia="Times New Roman" w:hAnsi="Times New Roman" w:cs="Times New Roman"/>
@@ -62955,36 +62217,7 @@
           <w:highlight w:val="yellow"/>
           <w:shd w:val="clear" w:color="auto" w:fill="FFFF00"/>
         </w:rPr>
-        <w:t>_year</w:t>
-      </w:r>
-      <w:proofErr w:type="spellEnd"/>
-      <w:r>
-        <w:rPr>
-          <w:rFonts w:ascii="Times New Roman" w:eastAsia="Times New Roman" w:hAnsi="Times New Roman" w:cs="Times New Roman"/>
-          <w:color w:val="000000"/>
-          <w:highlight w:val="yellow"/>
-        </w:rPr>
-        <w:t xml:space="preserve"> }}</w:t>
-      </w:r>
-      <w:r>
-        <w:rPr>
-          <w:rFonts w:ascii="Times New Roman" w:hAnsi="Times New Roman" w:cs="Times New Roman"/>
-        </w:rPr>
-        <w:t xml:space="preserve"> to June 30,</w:t>
-      </w:r>
-      <w:r>
-        <w:rPr>
-          <w:rFonts w:ascii="Times New Roman" w:hAnsi="Times New Roman" w:cs="Times New Roman"/>
-        </w:rPr>
-        <w:t xml:space="preserve"> </w:t>
-      </w:r>
-      <w:r>
-        <w:rPr>
-          <w:rFonts w:ascii="Times New Roman" w:eastAsia="Times New Roman" w:hAnsi="Times New Roman" w:cs="Times New Roman"/>
-          <w:color w:val="000000"/>
-          <w:highlight w:val="yellow"/>
-        </w:rPr>
-        <w:t xml:space="preserve">{{ </w:t>
+        <w:t>(tax_year</w:t>
       </w:r>
       <w:r>
         <w:rPr>
@@ -62993,28 +62226,8 @@
           <w:highlight w:val="yellow"/>
           <w:shd w:val="clear" w:color="auto" w:fill="FFFF00"/>
         </w:rPr>
-        <w:t>(</w:t>
-      </w:r>
-      <w:proofErr w:type="spellStart"/>
-      <w:r>
-        <w:rPr>
-          <w:rFonts w:ascii="Times New Roman" w:eastAsia="Times New Roman" w:hAnsi="Times New Roman" w:cs="Times New Roman"/>
-          <w:color w:val="000000"/>
-          <w:highlight w:val="yellow"/>
-          <w:shd w:val="clear" w:color="auto" w:fill="FFFF00"/>
-        </w:rPr>
-        <w:t>tax_year</w:t>
-      </w:r>
-      <w:r>
-        <w:rPr>
-          <w:rFonts w:ascii="Times New Roman" w:eastAsia="Times New Roman" w:hAnsi="Times New Roman" w:cs="Times New Roman"/>
-          <w:color w:val="000000"/>
-          <w:highlight w:val="yellow"/>
-          <w:shd w:val="clear" w:color="auto" w:fill="FFFF00"/>
-        </w:rPr>
         <w:t>_next</w:t>
       </w:r>
-      <w:proofErr w:type="spellEnd"/>
       <w:r>
         <w:rPr>
           <w:rFonts w:ascii="Times New Roman" w:eastAsia="Times New Roman" w:hAnsi="Times New Roman" w:cs="Times New Roman"/>
@@ -64771,7 +63984,6 @@
           <w:rFonts w:ascii="Times New Roman" w:hAnsi="Times New Roman" w:cs="Times New Roman"/>
         </w:rPr>
       </w:pPr>
-      <w:proofErr w:type="gramStart"/>
       <w:r>
         <w:rPr>
           <w:rFonts w:ascii="Times New Roman" w:eastAsia="Times New Roman" w:hAnsi="Times New Roman" w:cs="Times New Roman"/>
@@ -64780,25 +63992,14 @@
         </w:rPr>
         <w:t xml:space="preserve">{{ </w:t>
       </w:r>
-      <w:proofErr w:type="spellStart"/>
       <w:r>
         <w:rPr>
           <w:rFonts w:ascii="Times New Roman" w:eastAsia="Times New Roman" w:hAnsi="Times New Roman" w:cs="Times New Roman"/>
           <w:color w:val="000000"/>
           <w:shd w:val="clear" w:color="auto" w:fill="FFFF00"/>
         </w:rPr>
-        <w:t>guarantor</w:t>
-      </w:r>
-      <w:proofErr w:type="gramEnd"/>
-      <w:r>
-        <w:rPr>
-          <w:rFonts w:ascii="Times New Roman" w:eastAsia="Times New Roman" w:hAnsi="Times New Roman" w:cs="Times New Roman"/>
-          <w:color w:val="000000"/>
-          <w:shd w:val="clear" w:color="auto" w:fill="FFFF00"/>
-        </w:rPr>
-        <w:t>_bullet_list</w:t>
-      </w:r>
-      <w:proofErr w:type="spellEnd"/>
+        <w:t>guarantor_bullet_list</w:t>
+      </w:r>
       <w:r>
         <w:rPr>
           <w:rFonts w:ascii="Times New Roman" w:eastAsia="Times New Roman" w:hAnsi="Times New Roman" w:cs="Times New Roman"/>

</xml_diff>